<commit_message>
Documentation updated a new Test cases doc for SFRA cartridge
</commit_message>
<xml_diff>
--- a/documentation/Sezzle SFRA LINK Integration Documentation.docx
+++ b/documentation/Sezzle SFRA LINK Integration Documentation.docx
@@ -2548,7 +2548,49 @@
         <w:rPr>
           <w:rFonts w:ascii="Trebuchet MS" w:hAnsi="Trebuchet MS"/>
         </w:rPr>
-        <w:t>This document describes how to implement Sezzle cartridge in SiteGenesis site. This cartridge can be configured in the Business Manager and contains all elements necessary to perform a successful best practices implementation of Sezzle.</w:t>
+        <w:t xml:space="preserve">This document describes how to implement </w:t>
+      </w:r>
+      <w:proofErr w:type="spellStart"/>
+      <w:r>
+        <w:rPr>
+          <w:rFonts w:ascii="Trebuchet MS" w:hAnsi="Trebuchet MS"/>
+        </w:rPr>
+        <w:t>Sezzle</w:t>
+      </w:r>
+      <w:proofErr w:type="spellEnd"/>
+      <w:r>
+        <w:rPr>
+          <w:rFonts w:ascii="Trebuchet MS" w:hAnsi="Trebuchet MS"/>
+        </w:rPr>
+        <w:t xml:space="preserve"> cartridge in </w:t>
+      </w:r>
+      <w:proofErr w:type="spellStart"/>
+      <w:r>
+        <w:rPr>
+          <w:rFonts w:ascii="Trebuchet MS" w:hAnsi="Trebuchet MS"/>
+        </w:rPr>
+        <w:t>SiteGenesis</w:t>
+      </w:r>
+      <w:proofErr w:type="spellEnd"/>
+      <w:r>
+        <w:rPr>
+          <w:rFonts w:ascii="Trebuchet MS" w:hAnsi="Trebuchet MS"/>
+        </w:rPr>
+        <w:t xml:space="preserve"> site. This cartridge can be configured in the Business Manager and contains all elements necessary to perform a successful best practices implementation of </w:t>
+      </w:r>
+      <w:proofErr w:type="spellStart"/>
+      <w:r>
+        <w:rPr>
+          <w:rFonts w:ascii="Trebuchet MS" w:hAnsi="Trebuchet MS"/>
+        </w:rPr>
+        <w:t>Sezzle</w:t>
+      </w:r>
+      <w:proofErr w:type="spellEnd"/>
+      <w:r>
+        <w:rPr>
+          <w:rFonts w:ascii="Trebuchet MS" w:hAnsi="Trebuchet MS"/>
+        </w:rPr>
+        <w:t>.</w:t>
       </w:r>
     </w:p>
     <w:p>
@@ -2667,11 +2709,19 @@
         </w:rPr>
         <w:tab/>
       </w:r>
-      <w:r>
-        <w:rPr>
-          <w:rFonts w:ascii="Trebuchet MS" w:hAnsi="Trebuchet MS"/>
-        </w:rPr>
-        <w:t xml:space="preserve">Sezzle is an alternative payment platform that increases sales and basket sizes by enabling interest-free installment plans at online stores. Consumers pay over time, but our merchant partners are paid upfront, eliminating risk of fraud or non-payment. </w:t>
+      <w:proofErr w:type="spellStart"/>
+      <w:r>
+        <w:rPr>
+          <w:rFonts w:ascii="Trebuchet MS" w:hAnsi="Trebuchet MS"/>
+        </w:rPr>
+        <w:t>Sezzle</w:t>
+      </w:r>
+      <w:proofErr w:type="spellEnd"/>
+      <w:r>
+        <w:rPr>
+          <w:rFonts w:ascii="Trebuchet MS" w:hAnsi="Trebuchet MS"/>
+        </w:rPr>
+        <w:t xml:space="preserve"> is an alternative payment platform that increases sales and basket sizes by enabling interest-free installment plans at online stores. Consumers pay over time, but our merchant partners are paid upfront, eliminating risk of fraud or non-payment. </w:t>
       </w:r>
     </w:p>
     <w:p>
@@ -2687,7 +2737,35 @@
         <w:rPr>
           <w:rFonts w:ascii="Trebuchet MS" w:hAnsi="Trebuchet MS"/>
         </w:rPr>
-        <w:t>When you pay with Sezzle, your purchase is split into four interest-free installments automatically scheduled over the next six weeks. It's a financially responsible way to pay over time and build credit.</w:t>
+        <w:t xml:space="preserve">When you pay with </w:t>
+      </w:r>
+      <w:proofErr w:type="spellStart"/>
+      <w:r>
+        <w:rPr>
+          <w:rFonts w:ascii="Trebuchet MS" w:hAnsi="Trebuchet MS"/>
+        </w:rPr>
+        <w:t>Sezzle</w:t>
+      </w:r>
+      <w:proofErr w:type="spellEnd"/>
+      <w:r>
+        <w:rPr>
+          <w:rFonts w:ascii="Trebuchet MS" w:hAnsi="Trebuchet MS"/>
+        </w:rPr>
+        <w:t xml:space="preserve">, your purchase is split into four interest-free installments automatically scheduled over the next six weeks. It's a financially responsible way to pay </w:t>
+      </w:r>
+      <w:proofErr w:type="spellStart"/>
+      <w:r>
+        <w:rPr>
+          <w:rFonts w:ascii="Trebuchet MS" w:hAnsi="Trebuchet MS"/>
+        </w:rPr>
+        <w:t>over time</w:t>
+      </w:r>
+      <w:proofErr w:type="spellEnd"/>
+      <w:r>
+        <w:rPr>
+          <w:rFonts w:ascii="Trebuchet MS" w:hAnsi="Trebuchet MS"/>
+        </w:rPr>
+        <w:t xml:space="preserve"> and build credit.</w:t>
       </w:r>
     </w:p>
     <w:p>
@@ -2749,7 +2827,21 @@
         <w:rPr>
           <w:rFonts w:ascii="Trebuchet MS" w:hAnsi="Trebuchet MS"/>
         </w:rPr>
-        <w:t>Customers can use Sezzle payment method to pay their purchases.</w:t>
+        <w:t xml:space="preserve">Customers can use </w:t>
+      </w:r>
+      <w:proofErr w:type="spellStart"/>
+      <w:r>
+        <w:rPr>
+          <w:rFonts w:ascii="Trebuchet MS" w:hAnsi="Trebuchet MS"/>
+        </w:rPr>
+        <w:t>Sezzle</w:t>
+      </w:r>
+      <w:proofErr w:type="spellEnd"/>
+      <w:r>
+        <w:rPr>
+          <w:rFonts w:ascii="Trebuchet MS" w:hAnsi="Trebuchet MS"/>
+        </w:rPr>
+        <w:t xml:space="preserve"> payment method to pay their purchases.</w:t>
       </w:r>
     </w:p>
     <w:p>
@@ -2809,7 +2901,55 @@
           <w:rFonts w:ascii="Trebuchet MS" w:eastAsia="Times New Roman" w:hAnsi="Trebuchet MS" w:cs="Times New Roman"/>
           <w:lang w:val="en-IN"/>
         </w:rPr>
-        <w:t>The Sezzle cartridge does not have support for partial refunds.  These can be placed in the Sezzle Merchant Dashboard.  Sezzle’s product does not allow for greater than the amount of the original purchase.</w:t>
+        <w:t xml:space="preserve">The </w:t>
+      </w:r>
+      <w:proofErr w:type="spellStart"/>
+      <w:r>
+        <w:rPr>
+          <w:rFonts w:ascii="Trebuchet MS" w:eastAsia="Times New Roman" w:hAnsi="Trebuchet MS" w:cs="Times New Roman"/>
+          <w:lang w:val="en-IN"/>
+        </w:rPr>
+        <w:t>Sezzle</w:t>
+      </w:r>
+      <w:proofErr w:type="spellEnd"/>
+      <w:r>
+        <w:rPr>
+          <w:rFonts w:ascii="Trebuchet MS" w:eastAsia="Times New Roman" w:hAnsi="Trebuchet MS" w:cs="Times New Roman"/>
+          <w:lang w:val="en-IN"/>
+        </w:rPr>
+        <w:t xml:space="preserve"> cartridge does not have support for partial refunds.  These can be placed in the </w:t>
+      </w:r>
+      <w:proofErr w:type="spellStart"/>
+      <w:r>
+        <w:rPr>
+          <w:rFonts w:ascii="Trebuchet MS" w:eastAsia="Times New Roman" w:hAnsi="Trebuchet MS" w:cs="Times New Roman"/>
+          <w:lang w:val="en-IN"/>
+        </w:rPr>
+        <w:t>Sezzle</w:t>
+      </w:r>
+      <w:proofErr w:type="spellEnd"/>
+      <w:r>
+        <w:rPr>
+          <w:rFonts w:ascii="Trebuchet MS" w:eastAsia="Times New Roman" w:hAnsi="Trebuchet MS" w:cs="Times New Roman"/>
+          <w:lang w:val="en-IN"/>
+        </w:rPr>
+        <w:t xml:space="preserve"> Merchant Dashboard.  </w:t>
+      </w:r>
+      <w:proofErr w:type="spellStart"/>
+      <w:r>
+        <w:rPr>
+          <w:rFonts w:ascii="Trebuchet MS" w:eastAsia="Times New Roman" w:hAnsi="Trebuchet MS" w:cs="Times New Roman"/>
+          <w:lang w:val="en-IN"/>
+        </w:rPr>
+        <w:t>Sezzle’s</w:t>
+      </w:r>
+      <w:proofErr w:type="spellEnd"/>
+      <w:r>
+        <w:rPr>
+          <w:rFonts w:ascii="Trebuchet MS" w:eastAsia="Times New Roman" w:hAnsi="Trebuchet MS" w:cs="Times New Roman"/>
+          <w:lang w:val="en-IN"/>
+        </w:rPr>
+        <w:t xml:space="preserve"> product does not allow for greater than the amount of the original purchase.</w:t>
       </w:r>
     </w:p>
     <w:p>
@@ -2914,7 +3054,29 @@
           <w:szCs w:val="18"/>
           <w:highlight w:val="white"/>
         </w:rPr>
-        <w:t xml:space="preserve"> RefArch and Compatibility mode </w:t>
+        <w:t xml:space="preserve"> </w:t>
+      </w:r>
+      <w:proofErr w:type="spellStart"/>
+      <w:r>
+        <w:rPr>
+          <w:rFonts w:ascii="Trebuchet MS" w:eastAsia="Trebuchet MS" w:hAnsi="Trebuchet MS" w:cs="Trebuchet MS"/>
+          <w:color w:val="000000"/>
+          <w:sz w:val="18"/>
+          <w:szCs w:val="18"/>
+          <w:highlight w:val="white"/>
+        </w:rPr>
+        <w:t>RefArch</w:t>
+      </w:r>
+      <w:proofErr w:type="spellEnd"/>
+      <w:r>
+        <w:rPr>
+          <w:rFonts w:ascii="Trebuchet MS" w:eastAsia="Trebuchet MS" w:hAnsi="Trebuchet MS" w:cs="Trebuchet MS"/>
+          <w:color w:val="000000"/>
+          <w:sz w:val="18"/>
+          <w:szCs w:val="18"/>
+          <w:highlight w:val="white"/>
+        </w:rPr>
+        <w:t xml:space="preserve"> and Compatibility mode </w:t>
       </w:r>
       <w:r>
         <w:rPr>
@@ -2967,11 +3129,19 @@
           <w:rFonts w:ascii="Trebuchet MS" w:hAnsi="Trebuchet MS"/>
         </w:rPr>
       </w:pPr>
-      <w:r>
-        <w:rPr>
-          <w:rFonts w:ascii="Trebuchet MS" w:hAnsi="Trebuchet MS"/>
-        </w:rPr>
-        <w:t xml:space="preserve">Sezzle’s privacy agreement can be found on our legal website at </w:t>
+      <w:proofErr w:type="spellStart"/>
+      <w:r>
+        <w:rPr>
+          <w:rFonts w:ascii="Trebuchet MS" w:hAnsi="Trebuchet MS"/>
+        </w:rPr>
+        <w:t>Sezzle’s</w:t>
+      </w:r>
+      <w:proofErr w:type="spellEnd"/>
+      <w:r>
+        <w:rPr>
+          <w:rFonts w:ascii="Trebuchet MS" w:hAnsi="Trebuchet MS"/>
+        </w:rPr>
+        <w:t xml:space="preserve"> privacy agreement can be found on our legal website at </w:t>
       </w:r>
       <w:hyperlink r:id="rId10" w:history="1">
         <w:r>
@@ -3204,19 +3374,18 @@
         </w:rPr>
         <w:t xml:space="preserve">Import </w:t>
       </w:r>
-      <w:del w:id="18" w:author="Rajan Bhuyan" w:date="2019-07-30T14:21:00Z">
-        <w:r>
-          <w:rPr>
-            <w:rFonts w:ascii="Trebuchet MS" w:eastAsia="Trebuchet MS" w:hAnsi="Trebuchet MS" w:cs="Trebuchet MS"/>
-            <w:color w:val="000000"/>
-            <w:sz w:val="18"/>
-            <w:szCs w:val="18"/>
-            <w:highlight w:val="white"/>
-          </w:rPr>
-          <w:delText>Affirm</w:delText>
-        </w:r>
-      </w:del>
-      <w:ins w:id="19" w:author="Rajan Bhuyan" w:date="2019-07-30T14:21:00Z">
+      <w:proofErr w:type="spellStart"/>
+      <w:r>
+        <w:rPr>
+          <w:rFonts w:ascii="Trebuchet MS" w:eastAsia="Trebuchet MS" w:hAnsi="Trebuchet MS" w:cs="Trebuchet MS"/>
+          <w:color w:val="000000"/>
+          <w:sz w:val="18"/>
+          <w:szCs w:val="18"/>
+          <w:highlight w:val="white"/>
+        </w:rPr>
+        <w:t>Sezzle</w:t>
+      </w:r>
+      <w:ins w:id="18" w:author="Rajan Bhuyan" w:date="2019-07-30T14:21:00Z">
         <w:r>
           <w:rPr>
             <w:rFonts w:ascii="Trebuchet MS" w:eastAsia="Trebuchet MS" w:hAnsi="Trebuchet MS" w:cs="Trebuchet MS"/>
@@ -3228,6 +3397,7 @@
           <w:t>Sezzle</w:t>
         </w:r>
       </w:ins>
+      <w:proofErr w:type="spellEnd"/>
       <w:r>
         <w:rPr>
           <w:rFonts w:ascii="Trebuchet MS" w:eastAsia="Trebuchet MS" w:hAnsi="Trebuchet MS" w:cs="Trebuchet MS"/>
@@ -3273,19 +3443,18 @@
         </w:rPr>
         <w:t xml:space="preserve">Add </w:t>
       </w:r>
-      <w:del w:id="20" w:author="Rajan Bhuyan" w:date="2019-07-30T14:21:00Z">
-        <w:r>
-          <w:rPr>
-            <w:rFonts w:ascii="Trebuchet MS" w:eastAsia="Trebuchet MS" w:hAnsi="Trebuchet MS" w:cs="Trebuchet MS"/>
-            <w:color w:val="000000"/>
-            <w:sz w:val="18"/>
-            <w:szCs w:val="18"/>
-            <w:highlight w:val="white"/>
-          </w:rPr>
-          <w:delText>Affirm</w:delText>
-        </w:r>
-      </w:del>
-      <w:ins w:id="21" w:author="Rajan Bhuyan" w:date="2019-07-30T14:21:00Z">
+      <w:proofErr w:type="spellStart"/>
+      <w:r>
+        <w:rPr>
+          <w:rFonts w:ascii="Trebuchet MS" w:eastAsia="Trebuchet MS" w:hAnsi="Trebuchet MS" w:cs="Trebuchet MS"/>
+          <w:color w:val="000000"/>
+          <w:sz w:val="18"/>
+          <w:szCs w:val="18"/>
+          <w:highlight w:val="white"/>
+        </w:rPr>
+        <w:t>Sezzle</w:t>
+      </w:r>
+      <w:ins w:id="19" w:author="Rajan Bhuyan" w:date="2019-07-30T14:21:00Z">
         <w:r>
           <w:rPr>
             <w:rFonts w:ascii="Trebuchet MS" w:eastAsia="Trebuchet MS" w:hAnsi="Trebuchet MS" w:cs="Trebuchet MS"/>
@@ -3297,6 +3466,7 @@
           <w:t>Sezzle</w:t>
         </w:r>
       </w:ins>
+      <w:proofErr w:type="spellEnd"/>
       <w:r>
         <w:rPr>
           <w:rFonts w:ascii="Trebuchet MS" w:eastAsia="Trebuchet MS" w:hAnsi="Trebuchet MS" w:cs="Trebuchet MS"/>
@@ -3376,7 +3546,7 @@
           <w:szCs w:val="18"/>
         </w:rPr>
       </w:pPr>
-      <w:bookmarkStart w:id="22" w:name="_Toc15564514"/>
+      <w:bookmarkStart w:id="20" w:name="_Toc15564514"/>
       <w:r>
         <w:rPr>
           <w:sz w:val="18"/>
@@ -3384,7 +3554,7 @@
         </w:rPr>
         <w:t>Sandbox setup</w:t>
       </w:r>
-      <w:bookmarkEnd w:id="22"/>
+      <w:bookmarkEnd w:id="20"/>
     </w:p>
     <w:p>
       <w:pPr>
@@ -3475,6 +3645,7 @@
           <w:highlight w:val="white"/>
         </w:rPr>
       </w:pPr>
+      <w:proofErr w:type="spellStart"/>
       <w:r>
         <w:rPr>
           <w:rFonts w:ascii="Trebuchet MS" w:eastAsia="Trebuchet MS" w:hAnsi="Trebuchet MS" w:cs="Trebuchet MS"/>
@@ -3485,19 +3656,17 @@
         </w:rPr>
         <w:t>int_</w:t>
       </w:r>
-      <w:del w:id="23" w:author="Rajan Bhuyan" w:date="2019-07-30T14:21:00Z">
-        <w:r>
-          <w:rPr>
-            <w:rFonts w:ascii="Trebuchet MS" w:eastAsia="Trebuchet MS" w:hAnsi="Trebuchet MS" w:cs="Trebuchet MS"/>
-            <w:color w:val="000000"/>
-            <w:sz w:val="18"/>
-            <w:szCs w:val="18"/>
-            <w:highlight w:val="white"/>
-          </w:rPr>
-          <w:delText>affirm</w:delText>
-        </w:r>
-      </w:del>
-      <w:ins w:id="24" w:author="Rajan Bhuyan" w:date="2019-07-30T14:21:00Z">
+      <w:r>
+        <w:rPr>
+          <w:rFonts w:ascii="Trebuchet MS" w:eastAsia="Trebuchet MS" w:hAnsi="Trebuchet MS" w:cs="Trebuchet MS"/>
+          <w:color w:val="000000"/>
+          <w:sz w:val="18"/>
+          <w:szCs w:val="18"/>
+          <w:highlight w:val="white"/>
+        </w:rPr>
+        <w:t>sezzle</w:t>
+      </w:r>
+      <w:ins w:id="21" w:author="Rajan Bhuyan" w:date="2019-07-30T14:21:00Z">
         <w:r>
           <w:rPr>
             <w:rFonts w:ascii="Trebuchet MS" w:eastAsia="Trebuchet MS" w:hAnsi="Trebuchet MS" w:cs="Trebuchet MS"/>
@@ -3529,19 +3698,17 @@
         </w:rPr>
         <w:t>:int_</w:t>
       </w:r>
-      <w:del w:id="25" w:author="Rajan Bhuyan" w:date="2019-07-30T14:21:00Z">
-        <w:r>
-          <w:rPr>
-            <w:rFonts w:ascii="Trebuchet MS" w:eastAsia="Trebuchet MS" w:hAnsi="Trebuchet MS" w:cs="Trebuchet MS"/>
-            <w:color w:val="000000"/>
-            <w:sz w:val="18"/>
-            <w:szCs w:val="18"/>
-            <w:highlight w:val="white"/>
-          </w:rPr>
-          <w:delText>affirm</w:delText>
-        </w:r>
-      </w:del>
-      <w:ins w:id="26" w:author="Rajan Bhuyan" w:date="2019-07-30T14:21:00Z">
+      <w:r>
+        <w:rPr>
+          <w:rFonts w:ascii="Trebuchet MS" w:eastAsia="Trebuchet MS" w:hAnsi="Trebuchet MS" w:cs="Trebuchet MS"/>
+          <w:color w:val="000000"/>
+          <w:sz w:val="18"/>
+          <w:szCs w:val="18"/>
+          <w:highlight w:val="white"/>
+        </w:rPr>
+        <w:t>sezzle</w:t>
+      </w:r>
+      <w:ins w:id="22" w:author="Rajan Bhuyan" w:date="2019-07-30T14:21:00Z">
         <w:r>
           <w:rPr>
             <w:rFonts w:ascii="Trebuchet MS" w:eastAsia="Trebuchet MS" w:hAnsi="Trebuchet MS" w:cs="Trebuchet MS"/>
@@ -3573,6 +3740,7 @@
         </w:rPr>
         <w:t>sfra</w:t>
       </w:r>
+      <w:proofErr w:type="spellEnd"/>
       <w:r>
         <w:rPr>
           <w:rFonts w:ascii="Trebuchet MS" w:eastAsia="Trebuchet MS" w:hAnsi="Trebuchet MS" w:cs="Trebuchet MS"/>
@@ -3653,19 +3821,17 @@
         </w:rPr>
         <w:t xml:space="preserve">Find </w:t>
       </w:r>
-      <w:del w:id="27" w:author="Rajan Bhuyan" w:date="2019-07-30T14:21:00Z">
-        <w:r>
-          <w:rPr>
-            <w:rFonts w:ascii="Trebuchet MS" w:eastAsia="Trebuchet MS" w:hAnsi="Trebuchet MS" w:cs="Trebuchet MS"/>
-            <w:color w:val="000000"/>
-            <w:sz w:val="18"/>
-            <w:szCs w:val="18"/>
-            <w:highlight w:val="white"/>
-          </w:rPr>
-          <w:delText>affirm</w:delText>
-        </w:r>
-      </w:del>
-      <w:ins w:id="28" w:author="Rajan Bhuyan" w:date="2019-07-30T14:21:00Z">
+      <w:r>
+        <w:rPr>
+          <w:rFonts w:ascii="Trebuchet MS" w:eastAsia="Trebuchet MS" w:hAnsi="Trebuchet MS" w:cs="Trebuchet MS"/>
+          <w:color w:val="000000"/>
+          <w:sz w:val="18"/>
+          <w:szCs w:val="18"/>
+          <w:highlight w:val="white"/>
+        </w:rPr>
+        <w:t>sezzle</w:t>
+      </w:r>
+      <w:ins w:id="23" w:author="Rajan Bhuyan" w:date="2019-07-30T14:21:00Z">
         <w:r>
           <w:rPr>
             <w:rFonts w:ascii="Trebuchet MS" w:eastAsia="Trebuchet MS" w:hAnsi="Trebuchet MS" w:cs="Trebuchet MS"/>
@@ -3715,19 +3881,17 @@
         </w:rPr>
         <w:t xml:space="preserve">Go to Administration &gt; Site Development &gt; Import &amp; Export. Click Upload button and select </w:t>
       </w:r>
-      <w:del w:id="29" w:author="Rajan Bhuyan" w:date="2019-07-30T14:21:00Z">
-        <w:r>
-          <w:rPr>
-            <w:rFonts w:ascii="Trebuchet MS" w:eastAsia="Trebuchet MS" w:hAnsi="Trebuchet MS" w:cs="Trebuchet MS"/>
-            <w:color w:val="000000"/>
-            <w:sz w:val="18"/>
-            <w:szCs w:val="18"/>
-            <w:highlight w:val="white"/>
-          </w:rPr>
-          <w:delText>affirm</w:delText>
-        </w:r>
-      </w:del>
-      <w:ins w:id="30" w:author="Rajan Bhuyan" w:date="2019-07-30T14:21:00Z">
+      <w:r>
+        <w:rPr>
+          <w:rFonts w:ascii="Trebuchet MS" w:eastAsia="Trebuchet MS" w:hAnsi="Trebuchet MS" w:cs="Trebuchet MS"/>
+          <w:color w:val="000000"/>
+          <w:sz w:val="18"/>
+          <w:szCs w:val="18"/>
+          <w:highlight w:val="white"/>
+        </w:rPr>
+        <w:t>sezzle</w:t>
+      </w:r>
+      <w:ins w:id="24" w:author="Rajan Bhuyan" w:date="2019-07-30T14:21:00Z">
         <w:r>
           <w:rPr>
             <w:rFonts w:ascii="Trebuchet MS" w:eastAsia="Trebuchet MS" w:hAnsi="Trebuchet MS" w:cs="Trebuchet MS"/>
@@ -3777,19 +3941,17 @@
         </w:rPr>
         <w:t xml:space="preserve">Click Import button and select </w:t>
       </w:r>
-      <w:del w:id="31" w:author="Rajan Bhuyan" w:date="2019-07-30T14:21:00Z">
-        <w:r>
-          <w:rPr>
-            <w:rFonts w:ascii="Trebuchet MS" w:eastAsia="Trebuchet MS" w:hAnsi="Trebuchet MS" w:cs="Trebuchet MS"/>
-            <w:color w:val="000000"/>
-            <w:sz w:val="18"/>
-            <w:szCs w:val="18"/>
-            <w:highlight w:val="white"/>
-          </w:rPr>
-          <w:delText>affirm</w:delText>
-        </w:r>
-      </w:del>
-      <w:ins w:id="32" w:author="Rajan Bhuyan" w:date="2019-07-30T14:21:00Z">
+      <w:r>
+        <w:rPr>
+          <w:rFonts w:ascii="Trebuchet MS" w:eastAsia="Trebuchet MS" w:hAnsi="Trebuchet MS" w:cs="Trebuchet MS"/>
+          <w:color w:val="000000"/>
+          <w:sz w:val="18"/>
+          <w:szCs w:val="18"/>
+          <w:highlight w:val="white"/>
+        </w:rPr>
+        <w:t>sezzle</w:t>
+      </w:r>
+      <w:ins w:id="25" w:author="Rajan Bhuyan" w:date="2019-07-30T14:21:00Z">
         <w:r>
           <w:rPr>
             <w:rFonts w:ascii="Trebuchet MS" w:eastAsia="Trebuchet MS" w:hAnsi="Trebuchet MS" w:cs="Trebuchet MS"/>
@@ -3839,19 +4001,17 @@
         </w:rPr>
         <w:t xml:space="preserve">Go to Merchant Tools &gt; Ordering &gt; Import &amp; Export. Click Upload button and select </w:t>
       </w:r>
-      <w:del w:id="33" w:author="Rajan Bhuyan" w:date="2019-07-30T14:21:00Z">
-        <w:r>
-          <w:rPr>
-            <w:rFonts w:ascii="Trebuchet MS" w:eastAsia="Trebuchet MS" w:hAnsi="Trebuchet MS" w:cs="Trebuchet MS"/>
-            <w:color w:val="000000"/>
-            <w:sz w:val="18"/>
-            <w:szCs w:val="18"/>
-            <w:highlight w:val="white"/>
-          </w:rPr>
-          <w:delText>affirm</w:delText>
-        </w:r>
-      </w:del>
-      <w:ins w:id="34" w:author="Rajan Bhuyan" w:date="2019-07-30T14:21:00Z">
+      <w:r>
+        <w:rPr>
+          <w:rFonts w:ascii="Trebuchet MS" w:eastAsia="Trebuchet MS" w:hAnsi="Trebuchet MS" w:cs="Trebuchet MS"/>
+          <w:color w:val="000000"/>
+          <w:sz w:val="18"/>
+          <w:szCs w:val="18"/>
+          <w:highlight w:val="white"/>
+        </w:rPr>
+        <w:t>sezzle</w:t>
+      </w:r>
+      <w:ins w:id="26" w:author="Rajan Bhuyan" w:date="2019-07-30T14:21:00Z">
         <w:r>
           <w:rPr>
             <w:rFonts w:ascii="Trebuchet MS" w:eastAsia="Trebuchet MS" w:hAnsi="Trebuchet MS" w:cs="Trebuchet MS"/>
@@ -3901,19 +4061,17 @@
         </w:rPr>
         <w:t xml:space="preserve">Click Import button and select </w:t>
       </w:r>
-      <w:del w:id="35" w:author="Rajan Bhuyan" w:date="2019-07-30T14:21:00Z">
-        <w:r>
-          <w:rPr>
-            <w:rFonts w:ascii="Trebuchet MS" w:eastAsia="Trebuchet MS" w:hAnsi="Trebuchet MS" w:cs="Trebuchet MS"/>
-            <w:color w:val="000000"/>
-            <w:sz w:val="18"/>
-            <w:szCs w:val="18"/>
-            <w:highlight w:val="white"/>
-          </w:rPr>
-          <w:delText>affirm</w:delText>
-        </w:r>
-      </w:del>
-      <w:ins w:id="36" w:author="Rajan Bhuyan" w:date="2019-07-30T14:21:00Z">
+      <w:r>
+        <w:rPr>
+          <w:rFonts w:ascii="Trebuchet MS" w:eastAsia="Trebuchet MS" w:hAnsi="Trebuchet MS" w:cs="Trebuchet MS"/>
+          <w:color w:val="000000"/>
+          <w:sz w:val="18"/>
+          <w:szCs w:val="18"/>
+          <w:highlight w:val="white"/>
+        </w:rPr>
+        <w:t>sezzle</w:t>
+      </w:r>
+      <w:ins w:id="27" w:author="Rajan Bhuyan" w:date="2019-07-30T14:21:00Z">
         <w:r>
           <w:rPr>
             <w:rFonts w:ascii="Trebuchet MS" w:eastAsia="Trebuchet MS" w:hAnsi="Trebuchet MS" w:cs="Trebuchet MS"/>
@@ -3963,19 +4121,17 @@
         </w:rPr>
         <w:t xml:space="preserve">Go to Merchant Tools &gt; Content &gt; Import &amp; Export. Click Upload button and select </w:t>
       </w:r>
-      <w:del w:id="37" w:author="Rajan Bhuyan" w:date="2019-07-30T14:21:00Z">
-        <w:r>
-          <w:rPr>
-            <w:rFonts w:ascii="Trebuchet MS" w:eastAsia="Trebuchet MS" w:hAnsi="Trebuchet MS" w:cs="Trebuchet MS"/>
-            <w:color w:val="000000"/>
-            <w:sz w:val="18"/>
-            <w:szCs w:val="18"/>
-            <w:highlight w:val="white"/>
-          </w:rPr>
-          <w:delText>affirm</w:delText>
-        </w:r>
-      </w:del>
-      <w:ins w:id="38" w:author="Rajan Bhuyan" w:date="2019-07-30T14:21:00Z">
+      <w:r>
+        <w:rPr>
+          <w:rFonts w:ascii="Trebuchet MS" w:eastAsia="Trebuchet MS" w:hAnsi="Trebuchet MS" w:cs="Trebuchet MS"/>
+          <w:color w:val="000000"/>
+          <w:sz w:val="18"/>
+          <w:szCs w:val="18"/>
+          <w:highlight w:val="white"/>
+        </w:rPr>
+        <w:t>sezzle</w:t>
+      </w:r>
+      <w:ins w:id="28" w:author="Rajan Bhuyan" w:date="2019-07-30T14:21:00Z">
         <w:r>
           <w:rPr>
             <w:rFonts w:ascii="Trebuchet MS" w:eastAsia="Trebuchet MS" w:hAnsi="Trebuchet MS" w:cs="Trebuchet MS"/>
@@ -4025,19 +4181,17 @@
         </w:rPr>
         <w:t xml:space="preserve">Click Import button and select </w:t>
       </w:r>
-      <w:del w:id="39" w:author="Rajan Bhuyan" w:date="2019-07-30T14:21:00Z">
-        <w:r>
-          <w:rPr>
-            <w:rFonts w:ascii="Trebuchet MS" w:eastAsia="Trebuchet MS" w:hAnsi="Trebuchet MS" w:cs="Trebuchet MS"/>
-            <w:color w:val="000000"/>
-            <w:sz w:val="18"/>
-            <w:szCs w:val="18"/>
-            <w:highlight w:val="white"/>
-          </w:rPr>
-          <w:delText>affirm</w:delText>
-        </w:r>
-      </w:del>
-      <w:ins w:id="40" w:author="Rajan Bhuyan" w:date="2019-07-30T14:21:00Z">
+      <w:r>
+        <w:rPr>
+          <w:rFonts w:ascii="Trebuchet MS" w:eastAsia="Trebuchet MS" w:hAnsi="Trebuchet MS" w:cs="Trebuchet MS"/>
+          <w:color w:val="000000"/>
+          <w:sz w:val="18"/>
+          <w:szCs w:val="18"/>
+          <w:highlight w:val="white"/>
+        </w:rPr>
+        <w:t>sezzle</w:t>
+      </w:r>
+      <w:ins w:id="29" w:author="Rajan Bhuyan" w:date="2019-07-30T14:21:00Z">
         <w:r>
           <w:rPr>
             <w:rFonts w:ascii="Trebuchet MS" w:eastAsia="Trebuchet MS" w:hAnsi="Trebuchet MS" w:cs="Trebuchet MS"/>
@@ -4087,19 +4241,17 @@
         </w:rPr>
         <w:t xml:space="preserve">Go to Merchant Tools &gt; Online Marketing &gt; Import &amp; Export. Click Upload button and select </w:t>
       </w:r>
-      <w:del w:id="41" w:author="Rajan Bhuyan" w:date="2019-07-30T14:21:00Z">
-        <w:r>
-          <w:rPr>
-            <w:rFonts w:ascii="Trebuchet MS" w:eastAsia="Trebuchet MS" w:hAnsi="Trebuchet MS" w:cs="Trebuchet MS"/>
-            <w:color w:val="000000"/>
-            <w:sz w:val="18"/>
-            <w:szCs w:val="18"/>
-            <w:highlight w:val="white"/>
-          </w:rPr>
-          <w:delText>affirm</w:delText>
-        </w:r>
-      </w:del>
-      <w:ins w:id="42" w:author="Rajan Bhuyan" w:date="2019-07-30T14:21:00Z">
+      <w:r>
+        <w:rPr>
+          <w:rFonts w:ascii="Trebuchet MS" w:eastAsia="Trebuchet MS" w:hAnsi="Trebuchet MS" w:cs="Trebuchet MS"/>
+          <w:color w:val="000000"/>
+          <w:sz w:val="18"/>
+          <w:szCs w:val="18"/>
+          <w:highlight w:val="white"/>
+        </w:rPr>
+        <w:t>sezzle</w:t>
+      </w:r>
+      <w:ins w:id="30" w:author="Rajan Bhuyan" w:date="2019-07-30T14:21:00Z">
         <w:r>
           <w:rPr>
             <w:rFonts w:ascii="Trebuchet MS" w:eastAsia="Trebuchet MS" w:hAnsi="Trebuchet MS" w:cs="Trebuchet MS"/>
@@ -4149,19 +4301,17 @@
         </w:rPr>
         <w:t xml:space="preserve">Click Import button and select </w:t>
       </w:r>
-      <w:del w:id="43" w:author="Rajan Bhuyan" w:date="2019-07-30T14:21:00Z">
-        <w:r>
-          <w:rPr>
-            <w:rFonts w:ascii="Trebuchet MS" w:eastAsia="Trebuchet MS" w:hAnsi="Trebuchet MS" w:cs="Trebuchet MS"/>
-            <w:color w:val="000000"/>
-            <w:sz w:val="18"/>
-            <w:szCs w:val="18"/>
-            <w:highlight w:val="white"/>
-          </w:rPr>
-          <w:delText>affirm</w:delText>
-        </w:r>
-      </w:del>
-      <w:ins w:id="44" w:author="Rajan Bhuyan" w:date="2019-07-30T14:21:00Z">
+      <w:r>
+        <w:rPr>
+          <w:rFonts w:ascii="Trebuchet MS" w:eastAsia="Trebuchet MS" w:hAnsi="Trebuchet MS" w:cs="Trebuchet MS"/>
+          <w:color w:val="000000"/>
+          <w:sz w:val="18"/>
+          <w:szCs w:val="18"/>
+          <w:highlight w:val="white"/>
+        </w:rPr>
+        <w:t>sezzle</w:t>
+      </w:r>
+      <w:ins w:id="31" w:author="Rajan Bhuyan" w:date="2019-07-30T14:21:00Z">
         <w:r>
           <w:rPr>
             <w:rFonts w:ascii="Trebuchet MS" w:eastAsia="Trebuchet MS" w:hAnsi="Trebuchet MS" w:cs="Trebuchet MS"/>
@@ -4255,19 +4405,17 @@
         </w:rPr>
         <w:t xml:space="preserve"> &gt; Payment Processors. Click NEW button and create payment processor with ID - </w:t>
       </w:r>
-      <w:del w:id="45" w:author="Rajan Bhuyan" w:date="2019-07-30T14:22:00Z">
-        <w:r>
-          <w:rPr>
-            <w:rFonts w:ascii="Trebuchet MS" w:eastAsia="Trebuchet MS" w:hAnsi="Trebuchet MS" w:cs="Trebuchet MS"/>
-            <w:color w:val="000000"/>
-            <w:sz w:val="18"/>
-            <w:szCs w:val="18"/>
-            <w:highlight w:val="white"/>
-          </w:rPr>
-          <w:delText>AFFIRM</w:delText>
-        </w:r>
-      </w:del>
-      <w:ins w:id="46" w:author="Rajan Bhuyan" w:date="2019-07-30T14:22:00Z">
+      <w:r>
+        <w:rPr>
+          <w:rFonts w:ascii="Trebuchet MS" w:eastAsia="Trebuchet MS" w:hAnsi="Trebuchet MS" w:cs="Trebuchet MS"/>
+          <w:color w:val="000000"/>
+          <w:sz w:val="18"/>
+          <w:szCs w:val="18"/>
+          <w:highlight w:val="white"/>
+        </w:rPr>
+        <w:t>SEZZLE</w:t>
+      </w:r>
+      <w:ins w:id="32" w:author="Rajan Bhuyan" w:date="2019-07-30T14:22:00Z">
         <w:r>
           <w:rPr>
             <w:rFonts w:ascii="Trebuchet MS" w:eastAsia="Trebuchet MS" w:hAnsi="Trebuchet MS" w:cs="Trebuchet MS"/>
@@ -4317,19 +4465,17 @@
         </w:rPr>
         <w:t xml:space="preserve">Verify that Site Preferences group was created with ID - </w:t>
       </w:r>
-      <w:del w:id="47" w:author="Rajan Bhuyan" w:date="2019-07-30T14:22:00Z">
-        <w:r>
-          <w:rPr>
-            <w:rFonts w:ascii="Trebuchet MS" w:eastAsia="Trebuchet MS" w:hAnsi="Trebuchet MS" w:cs="Trebuchet MS"/>
-            <w:color w:val="000000"/>
-            <w:sz w:val="18"/>
-            <w:szCs w:val="18"/>
-            <w:highlight w:val="white"/>
-          </w:rPr>
-          <w:delText>AFFIRM</w:delText>
-        </w:r>
-      </w:del>
-      <w:ins w:id="48" w:author="Rajan Bhuyan" w:date="2019-07-30T14:22:00Z">
+      <w:r>
+        <w:rPr>
+          <w:rFonts w:ascii="Trebuchet MS" w:eastAsia="Trebuchet MS" w:hAnsi="Trebuchet MS" w:cs="Trebuchet MS"/>
+          <w:color w:val="000000"/>
+          <w:sz w:val="18"/>
+          <w:szCs w:val="18"/>
+          <w:highlight w:val="white"/>
+        </w:rPr>
+        <w:t>SEZZLE</w:t>
+      </w:r>
+      <w:ins w:id="33" w:author="Rajan Bhuyan" w:date="2019-07-30T14:22:00Z">
         <w:r>
           <w:rPr>
             <w:rFonts w:ascii="Trebuchet MS" w:eastAsia="Trebuchet MS" w:hAnsi="Trebuchet MS" w:cs="Trebuchet MS"/>
@@ -4351,19 +4497,18 @@
         </w:rPr>
         <w:t xml:space="preserve">_PAYMENT and name – </w:t>
       </w:r>
-      <w:del w:id="49" w:author="Rajan Bhuyan" w:date="2019-07-30T14:21:00Z">
-        <w:r>
-          <w:rPr>
-            <w:rFonts w:ascii="Trebuchet MS" w:eastAsia="Trebuchet MS" w:hAnsi="Trebuchet MS" w:cs="Trebuchet MS"/>
-            <w:color w:val="000000"/>
-            <w:sz w:val="18"/>
-            <w:szCs w:val="18"/>
-            <w:highlight w:val="white"/>
-          </w:rPr>
-          <w:delText>Affirm</w:delText>
-        </w:r>
-      </w:del>
-      <w:ins w:id="50" w:author="Rajan Bhuyan" w:date="2019-07-30T14:21:00Z">
+      <w:proofErr w:type="spellStart"/>
+      <w:r>
+        <w:rPr>
+          <w:rFonts w:ascii="Trebuchet MS" w:eastAsia="Trebuchet MS" w:hAnsi="Trebuchet MS" w:cs="Trebuchet MS"/>
+          <w:color w:val="000000"/>
+          <w:sz w:val="18"/>
+          <w:szCs w:val="18"/>
+          <w:highlight w:val="white"/>
+        </w:rPr>
+        <w:t>Sezzle</w:t>
+      </w:r>
+      <w:ins w:id="34" w:author="Rajan Bhuyan" w:date="2019-07-30T14:21:00Z">
         <w:r>
           <w:rPr>
             <w:rFonts w:ascii="Trebuchet MS" w:eastAsia="Trebuchet MS" w:hAnsi="Trebuchet MS" w:cs="Trebuchet MS"/>
@@ -4375,6 +4520,7 @@
           <w:t>Sezzle</w:t>
         </w:r>
       </w:ins>
+      <w:proofErr w:type="spellEnd"/>
       <w:r>
         <w:rPr>
           <w:rFonts w:ascii="Trebuchet MS" w:eastAsia="Trebuchet MS" w:hAnsi="Trebuchet MS" w:cs="Trebuchet MS"/>
@@ -4413,19 +4559,18 @@
         </w:rPr>
         <w:t xml:space="preserve">Verify that Payment Method was created with ID - </w:t>
       </w:r>
-      <w:del w:id="51" w:author="Rajan Bhuyan" w:date="2019-07-30T14:21:00Z">
-        <w:r>
-          <w:rPr>
-            <w:rFonts w:ascii="Trebuchet MS" w:eastAsia="Trebuchet MS" w:hAnsi="Trebuchet MS" w:cs="Trebuchet MS"/>
-            <w:color w:val="000000"/>
-            <w:sz w:val="18"/>
-            <w:szCs w:val="18"/>
-            <w:highlight w:val="white"/>
-          </w:rPr>
-          <w:delText>Affirm</w:delText>
-        </w:r>
-      </w:del>
-      <w:ins w:id="52" w:author="Rajan Bhuyan" w:date="2019-07-30T14:21:00Z">
+      <w:proofErr w:type="spellStart"/>
+      <w:r>
+        <w:rPr>
+          <w:rFonts w:ascii="Trebuchet MS" w:eastAsia="Trebuchet MS" w:hAnsi="Trebuchet MS" w:cs="Trebuchet MS"/>
+          <w:color w:val="000000"/>
+          <w:sz w:val="18"/>
+          <w:szCs w:val="18"/>
+          <w:highlight w:val="white"/>
+        </w:rPr>
+        <w:t>Sezzle</w:t>
+      </w:r>
+      <w:ins w:id="35" w:author="Rajan Bhuyan" w:date="2019-07-30T14:21:00Z">
         <w:r>
           <w:rPr>
             <w:rFonts w:ascii="Trebuchet MS" w:eastAsia="Trebuchet MS" w:hAnsi="Trebuchet MS" w:cs="Trebuchet MS"/>
@@ -4437,6 +4582,7 @@
           <w:t>Sezzle</w:t>
         </w:r>
       </w:ins>
+      <w:proofErr w:type="spellEnd"/>
       <w:r>
         <w:rPr>
           <w:rFonts w:ascii="Trebuchet MS" w:eastAsia="Trebuchet MS" w:hAnsi="Trebuchet MS" w:cs="Trebuchet MS"/>
@@ -4447,19 +4593,18 @@
         </w:rPr>
         <w:t xml:space="preserve"> and name – </w:t>
       </w:r>
-      <w:del w:id="53" w:author="Rajan Bhuyan" w:date="2019-07-30T14:21:00Z">
-        <w:r>
-          <w:rPr>
-            <w:rFonts w:ascii="Trebuchet MS" w:eastAsia="Trebuchet MS" w:hAnsi="Trebuchet MS" w:cs="Trebuchet MS"/>
-            <w:color w:val="000000"/>
-            <w:sz w:val="18"/>
-            <w:szCs w:val="18"/>
-            <w:highlight w:val="white"/>
-          </w:rPr>
-          <w:delText>Affirm</w:delText>
-        </w:r>
-      </w:del>
-      <w:ins w:id="54" w:author="Rajan Bhuyan" w:date="2019-07-30T14:21:00Z">
+      <w:proofErr w:type="spellStart"/>
+      <w:r>
+        <w:rPr>
+          <w:rFonts w:ascii="Trebuchet MS" w:eastAsia="Trebuchet MS" w:hAnsi="Trebuchet MS" w:cs="Trebuchet MS"/>
+          <w:color w:val="000000"/>
+          <w:sz w:val="18"/>
+          <w:szCs w:val="18"/>
+          <w:highlight w:val="white"/>
+        </w:rPr>
+        <w:t>Sezzle</w:t>
+      </w:r>
+      <w:ins w:id="36" w:author="Rajan Bhuyan" w:date="2019-07-30T14:21:00Z">
         <w:r>
           <w:rPr>
             <w:rFonts w:ascii="Trebuchet MS" w:eastAsia="Trebuchet MS" w:hAnsi="Trebuchet MS" w:cs="Trebuchet MS"/>
@@ -4471,6 +4616,7 @@
           <w:t>Sezzle</w:t>
         </w:r>
       </w:ins>
+      <w:proofErr w:type="spellEnd"/>
       <w:r>
         <w:rPr>
           <w:rFonts w:ascii="Trebuchet MS" w:eastAsia="Trebuchet MS" w:hAnsi="Trebuchet MS" w:cs="Trebuchet MS"/>
@@ -4481,19 +4627,18 @@
         </w:rPr>
         <w:t xml:space="preserve">. Enable </w:t>
       </w:r>
-      <w:del w:id="55" w:author="Rajan Bhuyan" w:date="2019-07-30T14:21:00Z">
-        <w:r>
-          <w:rPr>
-            <w:rFonts w:ascii="Trebuchet MS" w:eastAsia="Trebuchet MS" w:hAnsi="Trebuchet MS" w:cs="Trebuchet MS"/>
-            <w:color w:val="000000"/>
-            <w:sz w:val="18"/>
-            <w:szCs w:val="18"/>
-            <w:highlight w:val="white"/>
-          </w:rPr>
-          <w:delText>Affirm</w:delText>
-        </w:r>
-      </w:del>
-      <w:ins w:id="56" w:author="Rajan Bhuyan" w:date="2019-07-30T14:21:00Z">
+      <w:proofErr w:type="spellStart"/>
+      <w:r>
+        <w:rPr>
+          <w:rFonts w:ascii="Trebuchet MS" w:eastAsia="Trebuchet MS" w:hAnsi="Trebuchet MS" w:cs="Trebuchet MS"/>
+          <w:color w:val="000000"/>
+          <w:sz w:val="18"/>
+          <w:szCs w:val="18"/>
+          <w:highlight w:val="white"/>
+        </w:rPr>
+        <w:t>Sezzle</w:t>
+      </w:r>
+      <w:ins w:id="37" w:author="Rajan Bhuyan" w:date="2019-07-30T14:21:00Z">
         <w:r>
           <w:rPr>
             <w:rFonts w:ascii="Trebuchet MS" w:eastAsia="Trebuchet MS" w:hAnsi="Trebuchet MS" w:cs="Trebuchet MS"/>
@@ -4505,6 +4650,7 @@
           <w:t>Sezzle</w:t>
         </w:r>
       </w:ins>
+      <w:proofErr w:type="spellEnd"/>
       <w:r>
         <w:rPr>
           <w:rFonts w:ascii="Trebuchet MS" w:eastAsia="Trebuchet MS" w:hAnsi="Trebuchet MS" w:cs="Trebuchet MS"/>
@@ -4543,19 +4689,18 @@
         </w:rPr>
         <w:t>You can add image or text for your payment method by updating content asset “</w:t>
       </w:r>
-      <w:del w:id="57" w:author="Rajan Bhuyan" w:date="2019-07-30T14:21:00Z">
-        <w:r>
-          <w:rPr>
-            <w:rFonts w:ascii="Trebuchet MS" w:eastAsia="Trebuchet MS" w:hAnsi="Trebuchet MS" w:cs="Trebuchet MS"/>
-            <w:color w:val="000000"/>
-            <w:sz w:val="18"/>
-            <w:szCs w:val="18"/>
-            <w:highlight w:val="white"/>
-          </w:rPr>
-          <w:delText>affirm</w:delText>
-        </w:r>
-      </w:del>
-      <w:ins w:id="58" w:author="Rajan Bhuyan" w:date="2019-07-30T14:21:00Z">
+      <w:proofErr w:type="spellStart"/>
+      <w:r>
+        <w:rPr>
+          <w:rFonts w:ascii="Trebuchet MS" w:eastAsia="Trebuchet MS" w:hAnsi="Trebuchet MS" w:cs="Trebuchet MS"/>
+          <w:color w:val="000000"/>
+          <w:sz w:val="18"/>
+          <w:szCs w:val="18"/>
+          <w:highlight w:val="white"/>
+        </w:rPr>
+        <w:t>sezzle</w:t>
+      </w:r>
+      <w:ins w:id="38" w:author="Rajan Bhuyan" w:date="2019-07-30T14:21:00Z">
         <w:r>
           <w:rPr>
             <w:rFonts w:ascii="Trebuchet MS" w:eastAsia="Trebuchet MS" w:hAnsi="Trebuchet MS" w:cs="Trebuchet MS"/>
@@ -4567,6 +4712,7 @@
           <w:t>sezzle</w:t>
         </w:r>
       </w:ins>
+      <w:proofErr w:type="spellEnd"/>
       <w:r>
         <w:rPr>
           <w:rFonts w:ascii="Trebuchet MS" w:eastAsia="Trebuchet MS" w:hAnsi="Trebuchet MS" w:cs="Trebuchet MS"/>
@@ -4600,12 +4746,12 @@
         </w:numPr>
         <w:ind w:left="0" w:firstLine="0"/>
       </w:pPr>
-      <w:bookmarkStart w:id="59" w:name="_Toc15564515"/>
+      <w:bookmarkStart w:id="39" w:name="_Toc15564515"/>
       <w:r>
         <w:lastRenderedPageBreak/>
         <w:t>Configuration</w:t>
       </w:r>
-      <w:bookmarkEnd w:id="59"/>
+      <w:bookmarkEnd w:id="39"/>
     </w:p>
     <w:p>
       <w:pPr>
@@ -4661,11 +4807,11 @@
         </w:numPr>
         <w:ind w:left="0" w:firstLine="0"/>
       </w:pPr>
-      <w:bookmarkStart w:id="60" w:name="_Toc15564516"/>
+      <w:bookmarkStart w:id="40" w:name="_Toc15564516"/>
       <w:r>
         <w:t>Site Preferences configuration</w:t>
       </w:r>
-      <w:bookmarkEnd w:id="60"/>
+      <w:bookmarkEnd w:id="40"/>
     </w:p>
     <w:p>
       <w:pPr>
@@ -4738,19 +4884,18 @@
         </w:rPr>
         <w:t xml:space="preserve"> &gt; </w:t>
       </w:r>
-      <w:del w:id="61" w:author="Rajan Bhuyan" w:date="2019-07-30T14:21:00Z">
-        <w:r>
-          <w:rPr>
-            <w:rFonts w:ascii="Trebuchet MS" w:eastAsia="Trebuchet MS" w:hAnsi="Trebuchet MS" w:cs="Trebuchet MS"/>
-            <w:color w:val="000000"/>
-            <w:sz w:val="18"/>
-            <w:szCs w:val="18"/>
-            <w:highlight w:val="white"/>
-          </w:rPr>
-          <w:delText>Affirm</w:delText>
-        </w:r>
-      </w:del>
-      <w:ins w:id="62" w:author="Rajan Bhuyan" w:date="2019-07-30T14:21:00Z">
+      <w:proofErr w:type="spellStart"/>
+      <w:r>
+        <w:rPr>
+          <w:rFonts w:ascii="Trebuchet MS" w:eastAsia="Trebuchet MS" w:hAnsi="Trebuchet MS" w:cs="Trebuchet MS"/>
+          <w:color w:val="000000"/>
+          <w:sz w:val="18"/>
+          <w:szCs w:val="18"/>
+          <w:highlight w:val="white"/>
+        </w:rPr>
+        <w:t>Sezzle</w:t>
+      </w:r>
+      <w:ins w:id="41" w:author="Rajan Bhuyan" w:date="2019-07-30T14:21:00Z">
         <w:r>
           <w:rPr>
             <w:rFonts w:ascii="Trebuchet MS" w:eastAsia="Trebuchet MS" w:hAnsi="Trebuchet MS" w:cs="Trebuchet MS"/>
@@ -4762,6 +4907,7 @@
           <w:t>Sezzle</w:t>
         </w:r>
       </w:ins>
+      <w:proofErr w:type="spellEnd"/>
     </w:p>
     <w:p>
       <w:pPr>
@@ -4797,19 +4943,18 @@
         </w:rPr>
         <w:t xml:space="preserve">Enable attribute - </w:t>
       </w:r>
-      <w:del w:id="63" w:author="Rajan Bhuyan" w:date="2019-07-30T14:21:00Z">
-        <w:r>
-          <w:rPr>
-            <w:rFonts w:ascii="Trebuchet MS" w:eastAsia="Trebuchet MS" w:hAnsi="Trebuchet MS" w:cs="Trebuchet MS"/>
-            <w:color w:val="000000"/>
-            <w:sz w:val="18"/>
-            <w:szCs w:val="18"/>
-            <w:highlight w:val="white"/>
-          </w:rPr>
-          <w:delText>Affirm</w:delText>
-        </w:r>
-      </w:del>
-      <w:ins w:id="64" w:author="Rajan Bhuyan" w:date="2019-07-30T14:21:00Z">
+      <w:proofErr w:type="spellStart"/>
+      <w:r>
+        <w:rPr>
+          <w:rFonts w:ascii="Trebuchet MS" w:eastAsia="Trebuchet MS" w:hAnsi="Trebuchet MS" w:cs="Trebuchet MS"/>
+          <w:color w:val="000000"/>
+          <w:sz w:val="18"/>
+          <w:szCs w:val="18"/>
+          <w:highlight w:val="white"/>
+        </w:rPr>
+        <w:t>Sezzle</w:t>
+      </w:r>
+      <w:ins w:id="42" w:author="Rajan Bhuyan" w:date="2019-07-30T14:21:00Z">
         <w:r>
           <w:rPr>
             <w:rFonts w:ascii="Trebuchet MS" w:eastAsia="Trebuchet MS" w:hAnsi="Trebuchet MS" w:cs="Trebuchet MS"/>
@@ -4821,6 +4966,7 @@
           <w:t>Sezzle</w:t>
         </w:r>
       </w:ins>
+      <w:proofErr w:type="spellEnd"/>
       <w:r>
         <w:rPr>
           <w:rFonts w:ascii="Trebuchet MS" w:eastAsia="Trebuchet MS" w:hAnsi="Trebuchet MS" w:cs="Trebuchet MS"/>
@@ -4831,19 +4977,18 @@
         </w:rPr>
         <w:t xml:space="preserve"> Online Status. This attribute defines status (enable/disable) of </w:t>
       </w:r>
-      <w:del w:id="65" w:author="Rajan Bhuyan" w:date="2019-07-30T14:21:00Z">
-        <w:r>
-          <w:rPr>
-            <w:rFonts w:ascii="Trebuchet MS" w:eastAsia="Trebuchet MS" w:hAnsi="Trebuchet MS" w:cs="Trebuchet MS"/>
-            <w:color w:val="000000"/>
-            <w:sz w:val="18"/>
-            <w:szCs w:val="18"/>
-            <w:highlight w:val="white"/>
-          </w:rPr>
-          <w:delText>Affirm</w:delText>
-        </w:r>
-      </w:del>
-      <w:ins w:id="66" w:author="Rajan Bhuyan" w:date="2019-07-30T14:21:00Z">
+      <w:proofErr w:type="spellStart"/>
+      <w:r>
+        <w:rPr>
+          <w:rFonts w:ascii="Trebuchet MS" w:eastAsia="Trebuchet MS" w:hAnsi="Trebuchet MS" w:cs="Trebuchet MS"/>
+          <w:color w:val="000000"/>
+          <w:sz w:val="18"/>
+          <w:szCs w:val="18"/>
+          <w:highlight w:val="white"/>
+        </w:rPr>
+        <w:t>Sezzle</w:t>
+      </w:r>
+      <w:ins w:id="43" w:author="Rajan Bhuyan" w:date="2019-07-30T14:21:00Z">
         <w:r>
           <w:rPr>
             <w:rFonts w:ascii="Trebuchet MS" w:eastAsia="Trebuchet MS" w:hAnsi="Trebuchet MS" w:cs="Trebuchet MS"/>
@@ -4855,6 +5000,7 @@
           <w:t>Sezzle</w:t>
         </w:r>
       </w:ins>
+      <w:proofErr w:type="spellEnd"/>
       <w:r>
         <w:rPr>
           <w:rFonts w:ascii="Trebuchet MS" w:eastAsia="Trebuchet MS" w:hAnsi="Trebuchet MS" w:cs="Trebuchet MS"/>
@@ -4893,19 +5039,18 @@
         </w:rPr>
         <w:t xml:space="preserve">Select a value from dropdown </w:t>
       </w:r>
-      <w:del w:id="67" w:author="Rajan Bhuyan" w:date="2019-07-30T14:21:00Z">
-        <w:r>
-          <w:rPr>
-            <w:rFonts w:ascii="Trebuchet MS" w:eastAsia="Trebuchet MS" w:hAnsi="Trebuchet MS" w:cs="Trebuchet MS"/>
-            <w:color w:val="000000"/>
-            <w:sz w:val="18"/>
-            <w:szCs w:val="18"/>
-            <w:highlight w:val="white"/>
-          </w:rPr>
-          <w:delText>Affirm</w:delText>
-        </w:r>
-      </w:del>
-      <w:ins w:id="68" w:author="Rajan Bhuyan" w:date="2019-07-30T14:21:00Z">
+      <w:proofErr w:type="spellStart"/>
+      <w:r>
+        <w:rPr>
+          <w:rFonts w:ascii="Trebuchet MS" w:eastAsia="Trebuchet MS" w:hAnsi="Trebuchet MS" w:cs="Trebuchet MS"/>
+          <w:color w:val="000000"/>
+          <w:sz w:val="18"/>
+          <w:szCs w:val="18"/>
+          <w:highlight w:val="white"/>
+        </w:rPr>
+        <w:t>Sezzle</w:t>
+      </w:r>
+      <w:ins w:id="44" w:author="Rajan Bhuyan" w:date="2019-07-30T14:21:00Z">
         <w:r>
           <w:rPr>
             <w:rFonts w:ascii="Trebuchet MS" w:eastAsia="Trebuchet MS" w:hAnsi="Trebuchet MS" w:cs="Trebuchet MS"/>
@@ -4917,6 +5062,7 @@
           <w:t>Sezzle</w:t>
         </w:r>
       </w:ins>
+      <w:proofErr w:type="spellEnd"/>
       <w:r>
         <w:rPr>
           <w:rFonts w:ascii="Trebuchet MS" w:eastAsia="Trebuchet MS" w:hAnsi="Trebuchet MS" w:cs="Trebuchet MS"/>
@@ -4955,19 +5101,18 @@
         </w:rPr>
         <w:t xml:space="preserve">Add site preference attribute - </w:t>
       </w:r>
-      <w:del w:id="69" w:author="Rajan Bhuyan" w:date="2019-07-30T14:21:00Z">
-        <w:r>
-          <w:rPr>
-            <w:rFonts w:ascii="Trebuchet MS" w:eastAsia="Trebuchet MS" w:hAnsi="Trebuchet MS" w:cs="Trebuchet MS"/>
-            <w:color w:val="000000"/>
-            <w:sz w:val="18"/>
-            <w:szCs w:val="18"/>
-            <w:highlight w:val="white"/>
-          </w:rPr>
-          <w:delText>Affirm</w:delText>
-        </w:r>
-      </w:del>
-      <w:ins w:id="70" w:author="Rajan Bhuyan" w:date="2019-07-30T14:21:00Z">
+      <w:proofErr w:type="spellStart"/>
+      <w:r>
+        <w:rPr>
+          <w:rFonts w:ascii="Trebuchet MS" w:eastAsia="Trebuchet MS" w:hAnsi="Trebuchet MS" w:cs="Trebuchet MS"/>
+          <w:color w:val="000000"/>
+          <w:sz w:val="18"/>
+          <w:szCs w:val="18"/>
+          <w:highlight w:val="white"/>
+        </w:rPr>
+        <w:t>Sezzle</w:t>
+      </w:r>
+      <w:ins w:id="45" w:author="Rajan Bhuyan" w:date="2019-07-30T14:21:00Z">
         <w:r>
           <w:rPr>
             <w:rFonts w:ascii="Trebuchet MS" w:eastAsia="Trebuchet MS" w:hAnsi="Trebuchet MS" w:cs="Trebuchet MS"/>
@@ -4979,6 +5124,7 @@
           <w:t>Sezzle</w:t>
         </w:r>
       </w:ins>
+      <w:proofErr w:type="spellEnd"/>
       <w:r>
         <w:rPr>
           <w:rFonts w:ascii="Trebuchet MS" w:eastAsia="Trebuchet MS" w:hAnsi="Trebuchet MS" w:cs="Trebuchet MS"/>
@@ -4989,19 +5135,18 @@
         </w:rPr>
         <w:t xml:space="preserve"> Public Key with provided public key from </w:t>
       </w:r>
-      <w:del w:id="71" w:author="Rajan Bhuyan" w:date="2019-07-30T14:21:00Z">
-        <w:r>
-          <w:rPr>
-            <w:rFonts w:ascii="Trebuchet MS" w:eastAsia="Trebuchet MS" w:hAnsi="Trebuchet MS" w:cs="Trebuchet MS"/>
-            <w:color w:val="000000"/>
-            <w:sz w:val="18"/>
-            <w:szCs w:val="18"/>
-            <w:highlight w:val="white"/>
-          </w:rPr>
-          <w:delText>Affirm</w:delText>
-        </w:r>
-      </w:del>
-      <w:ins w:id="72" w:author="Rajan Bhuyan" w:date="2019-07-30T14:21:00Z">
+      <w:proofErr w:type="spellStart"/>
+      <w:r>
+        <w:rPr>
+          <w:rFonts w:ascii="Trebuchet MS" w:eastAsia="Trebuchet MS" w:hAnsi="Trebuchet MS" w:cs="Trebuchet MS"/>
+          <w:color w:val="000000"/>
+          <w:sz w:val="18"/>
+          <w:szCs w:val="18"/>
+          <w:highlight w:val="white"/>
+        </w:rPr>
+        <w:t>Sezzle</w:t>
+      </w:r>
+      <w:ins w:id="46" w:author="Rajan Bhuyan" w:date="2019-07-30T14:21:00Z">
         <w:r>
           <w:rPr>
             <w:rFonts w:ascii="Trebuchet MS" w:eastAsia="Trebuchet MS" w:hAnsi="Trebuchet MS" w:cs="Trebuchet MS"/>
@@ -5013,6 +5158,7 @@
           <w:t>Sezzle</w:t>
         </w:r>
       </w:ins>
+      <w:proofErr w:type="spellEnd"/>
       <w:r>
         <w:rPr>
           <w:rFonts w:ascii="Trebuchet MS" w:eastAsia="Trebuchet MS" w:hAnsi="Trebuchet MS" w:cs="Trebuchet MS"/>
@@ -5051,19 +5197,18 @@
         </w:rPr>
         <w:t xml:space="preserve">Add site preference attribute - </w:t>
       </w:r>
-      <w:del w:id="73" w:author="Rajan Bhuyan" w:date="2019-07-30T14:21:00Z">
-        <w:r>
-          <w:rPr>
-            <w:rFonts w:ascii="Trebuchet MS" w:eastAsia="Trebuchet MS" w:hAnsi="Trebuchet MS" w:cs="Trebuchet MS"/>
-            <w:color w:val="000000"/>
-            <w:sz w:val="18"/>
-            <w:szCs w:val="18"/>
-            <w:highlight w:val="white"/>
-          </w:rPr>
-          <w:delText>Affirm</w:delText>
-        </w:r>
-      </w:del>
-      <w:ins w:id="74" w:author="Rajan Bhuyan" w:date="2019-07-30T14:21:00Z">
+      <w:proofErr w:type="spellStart"/>
+      <w:r>
+        <w:rPr>
+          <w:rFonts w:ascii="Trebuchet MS" w:eastAsia="Trebuchet MS" w:hAnsi="Trebuchet MS" w:cs="Trebuchet MS"/>
+          <w:color w:val="000000"/>
+          <w:sz w:val="18"/>
+          <w:szCs w:val="18"/>
+          <w:highlight w:val="white"/>
+        </w:rPr>
+        <w:t>Sezzle</w:t>
+      </w:r>
+      <w:ins w:id="47" w:author="Rajan Bhuyan" w:date="2019-07-30T14:21:00Z">
         <w:r>
           <w:rPr>
             <w:rFonts w:ascii="Trebuchet MS" w:eastAsia="Trebuchet MS" w:hAnsi="Trebuchet MS" w:cs="Trebuchet MS"/>
@@ -5075,6 +5220,7 @@
           <w:t>Sezzle</w:t>
         </w:r>
       </w:ins>
+      <w:proofErr w:type="spellEnd"/>
       <w:r>
         <w:rPr>
           <w:rFonts w:ascii="Trebuchet MS" w:eastAsia="Trebuchet MS" w:hAnsi="Trebuchet MS" w:cs="Trebuchet MS"/>
@@ -5085,19 +5231,18 @@
         </w:rPr>
         <w:t xml:space="preserve"> Private Key with provided private key from </w:t>
       </w:r>
-      <w:del w:id="75" w:author="Rajan Bhuyan" w:date="2019-07-30T14:21:00Z">
-        <w:r>
-          <w:rPr>
-            <w:rFonts w:ascii="Trebuchet MS" w:eastAsia="Trebuchet MS" w:hAnsi="Trebuchet MS" w:cs="Trebuchet MS"/>
-            <w:color w:val="000000"/>
-            <w:sz w:val="18"/>
-            <w:szCs w:val="18"/>
-            <w:highlight w:val="white"/>
-          </w:rPr>
-          <w:delText>Affirm</w:delText>
-        </w:r>
-      </w:del>
-      <w:ins w:id="76" w:author="Rajan Bhuyan" w:date="2019-07-30T14:21:00Z">
+      <w:proofErr w:type="spellStart"/>
+      <w:r>
+        <w:rPr>
+          <w:rFonts w:ascii="Trebuchet MS" w:eastAsia="Trebuchet MS" w:hAnsi="Trebuchet MS" w:cs="Trebuchet MS"/>
+          <w:color w:val="000000"/>
+          <w:sz w:val="18"/>
+          <w:szCs w:val="18"/>
+          <w:highlight w:val="white"/>
+        </w:rPr>
+        <w:t>Sezzle</w:t>
+      </w:r>
+      <w:ins w:id="48" w:author="Rajan Bhuyan" w:date="2019-07-30T14:21:00Z">
         <w:r>
           <w:rPr>
             <w:rFonts w:ascii="Trebuchet MS" w:eastAsia="Trebuchet MS" w:hAnsi="Trebuchet MS" w:cs="Trebuchet MS"/>
@@ -5109,6 +5254,7 @@
           <w:t>Sezzle</w:t>
         </w:r>
       </w:ins>
+      <w:proofErr w:type="spellEnd"/>
       <w:r>
         <w:rPr>
           <w:rFonts w:ascii="Trebuchet MS" w:eastAsia="Trebuchet MS" w:hAnsi="Trebuchet MS" w:cs="Trebuchet MS"/>
@@ -5129,21 +5275,21 @@
         </w:numPr>
         <w:ind w:left="0" w:firstLine="0"/>
       </w:pPr>
-      <w:del w:id="77" w:author="Rajan Bhuyan" w:date="2019-07-30T14:21:00Z">
-        <w:r>
-          <w:delText>Affirm</w:delText>
-        </w:r>
-      </w:del>
-      <w:bookmarkStart w:id="78" w:name="_Toc15564517"/>
-      <w:ins w:id="79" w:author="Rajan Bhuyan" w:date="2019-07-30T14:21:00Z">
+      <w:proofErr w:type="spellStart"/>
+      <w:r>
+        <w:t>Sezzle</w:t>
+      </w:r>
+      <w:bookmarkStart w:id="49" w:name="_Toc15564517"/>
+      <w:ins w:id="50" w:author="Rajan Bhuyan" w:date="2019-07-30T14:21:00Z">
         <w:r>
           <w:t>Sezzle</w:t>
         </w:r>
       </w:ins>
+      <w:proofErr w:type="spellEnd"/>
       <w:r>
         <w:t xml:space="preserve"> Services configuration</w:t>
       </w:r>
-      <w:bookmarkEnd w:id="78"/>
+      <w:bookmarkEnd w:id="49"/>
     </w:p>
     <w:p>
       <w:pPr>
@@ -5225,7 +5371,7 @@
         </w:rPr>
         <w:t>sezzle</w:t>
       </w:r>
-      <w:ins w:id="80" w:author="Rajan Bhuyan" w:date="2019-07-30T14:21:00Z">
+      <w:ins w:id="51" w:author="Rajan Bhuyan" w:date="2019-07-30T14:21:00Z">
         <w:r>
           <w:rPr>
             <w:rFonts w:ascii="Trebuchet MS" w:eastAsia="Trebuchet MS" w:hAnsi="Trebuchet MS" w:cs="Trebuchet MS"/>
@@ -5285,7 +5431,7 @@
         </w:rPr>
         <w:t>sezzle</w:t>
       </w:r>
-      <w:ins w:id="81" w:author="Rajan Bhuyan" w:date="2019-07-30T14:21:00Z">
+      <w:ins w:id="52" w:author="Rajan Bhuyan" w:date="2019-07-30T14:21:00Z">
         <w:r>
           <w:rPr>
             <w:rFonts w:ascii="Trebuchet MS" w:eastAsia="Trebuchet MS" w:hAnsi="Trebuchet MS" w:cs="Trebuchet MS"/>
@@ -5317,21 +5463,21 @@
         </w:numPr>
         <w:ind w:left="0" w:firstLine="0"/>
       </w:pPr>
-      <w:del w:id="82" w:author="Rajan Bhuyan" w:date="2019-07-30T14:21:00Z">
-        <w:r>
-          <w:delText>Affirm</w:delText>
-        </w:r>
-      </w:del>
-      <w:bookmarkStart w:id="83" w:name="_Toc15564518"/>
-      <w:ins w:id="84" w:author="Rajan Bhuyan" w:date="2019-07-30T14:21:00Z">
+      <w:proofErr w:type="spellStart"/>
+      <w:r>
+        <w:t>Sezzle</w:t>
+      </w:r>
+      <w:bookmarkStart w:id="53" w:name="_Toc15564518"/>
+      <w:ins w:id="54" w:author="Rajan Bhuyan" w:date="2019-07-30T14:21:00Z">
         <w:r>
           <w:t>Sezzle</w:t>
         </w:r>
       </w:ins>
+      <w:proofErr w:type="spellEnd"/>
       <w:r>
         <w:t xml:space="preserve"> Job configuration</w:t>
       </w:r>
-      <w:bookmarkEnd w:id="83"/>
+      <w:bookmarkEnd w:id="53"/>
     </w:p>
     <w:p>
       <w:pPr>
@@ -5413,7 +5559,7 @@
         </w:rPr>
         <w:t>sezzle</w:t>
       </w:r>
-      <w:ins w:id="85" w:author="Rajan Bhuyan" w:date="2019-07-30T14:21:00Z">
+      <w:ins w:id="55" w:author="Rajan Bhuyan" w:date="2019-07-30T14:21:00Z">
         <w:r>
           <w:rPr>
             <w:rFonts w:ascii="Trebuchet MS" w:eastAsia="Trebuchet MS" w:hAnsi="Trebuchet MS" w:cs="Trebuchet MS"/>
@@ -5493,9 +5639,7 @@
         </w:rPr>
         <w:t>sezzle</w:t>
       </w:r>
-      <w:bookmarkStart w:id="86" w:name="_GoBack"/>
-      <w:bookmarkEnd w:id="86"/>
-      <w:ins w:id="87" w:author="Rajan Bhuyan" w:date="2019-07-30T14:21:00Z">
+      <w:ins w:id="56" w:author="Rajan Bhuyan" w:date="2019-07-30T14:21:00Z">
         <w:r>
           <w:rPr>
             <w:rFonts w:ascii="Trebuchet MS" w:eastAsia="Trebuchet MS" w:hAnsi="Trebuchet MS" w:cs="Trebuchet MS"/>
@@ -5621,8 +5765,8 @@
         </w:rPr>
         <w:t>Change execution scope of every job to your site.</w:t>
       </w:r>
-      <w:bookmarkStart w:id="88" w:name="_3j2qqm3" w:colFirst="0" w:colLast="0"/>
-      <w:bookmarkEnd w:id="88"/>
+      <w:bookmarkStart w:id="57" w:name="_3j2qqm3" w:colFirst="0" w:colLast="0"/>
+      <w:bookmarkEnd w:id="57"/>
     </w:p>
     <w:p>
       <w:pPr>
@@ -5633,11 +5777,11 @@
         </w:numPr>
         <w:ind w:left="0" w:firstLine="0"/>
       </w:pPr>
-      <w:bookmarkStart w:id="89" w:name="_Toc15564519"/>
+      <w:bookmarkStart w:id="58" w:name="_Toc15564519"/>
       <w:r>
         <w:t>Testing</w:t>
       </w:r>
-      <w:bookmarkEnd w:id="89"/>
+      <w:bookmarkEnd w:id="58"/>
     </w:p>
     <w:p>
       <w:pPr>
@@ -5648,26 +5792,53 @@
       </w:pPr>
     </w:p>
     <w:p>
+      <w:proofErr w:type="spellStart"/>
       <w:r>
         <w:rPr>
           <w:rFonts w:ascii="Trebuchet MS" w:hAnsi="Trebuchet MS"/>
           <w:shd w:val="clear" w:color="auto" w:fill="FFFFFF"/>
         </w:rPr>
-        <w:t xml:space="preserve">Sezzle has a sandbox that can be used for testing. In Business Manager, navigate to the </w:t>
-      </w:r>
+        <w:t>Sezzle</w:t>
+      </w:r>
+      <w:proofErr w:type="spellEnd"/>
       <w:r>
         <w:rPr>
           <w:rFonts w:ascii="Trebuchet MS" w:hAnsi="Trebuchet MS"/>
           <w:shd w:val="clear" w:color="auto" w:fill="FFFFFF"/>
         </w:rPr>
+        <w:t xml:space="preserve"> has a sandbox that can be used for testing. In Business Manager, navigate to the </w:t>
+      </w:r>
+      <w:proofErr w:type="spellStart"/>
+      <w:r>
+        <w:rPr>
+          <w:rFonts w:ascii="Trebuchet MS" w:hAnsi="Trebuchet MS"/>
+          <w:shd w:val="clear" w:color="auto" w:fill="FFFFFF"/>
+        </w:rPr>
         <w:t>RefArch</w:t>
       </w:r>
+      <w:proofErr w:type="spellEnd"/>
       <w:r>
         <w:rPr>
           <w:rFonts w:ascii="Trebuchet MS" w:hAnsi="Trebuchet MS"/>
           <w:shd w:val="clear" w:color="auto" w:fill="FFFFFF"/>
         </w:rPr>
-        <w:t xml:space="preserve"> Site -&gt; Site Preferences-&gt;Custom Preferences. A custom site preference group with the ID SEZZLE_PAYMENT is available. Please select it and locate ‘Sezzle Mode’. Select ‘Sandbox’ as the mode for testing and ‘Save’ it.</w:t>
+        <w:t xml:space="preserve"> Site -&gt; Site Preferences-&gt;Custom Preferences. A custom site preference group with the ID SEZZLE_PAYMENT is available. Please select it and locate ‘</w:t>
+      </w:r>
+      <w:proofErr w:type="spellStart"/>
+      <w:r>
+        <w:rPr>
+          <w:rFonts w:ascii="Trebuchet MS" w:hAnsi="Trebuchet MS"/>
+          <w:shd w:val="clear" w:color="auto" w:fill="FFFFFF"/>
+        </w:rPr>
+        <w:t>Sezzle</w:t>
+      </w:r>
+      <w:proofErr w:type="spellEnd"/>
+      <w:r>
+        <w:rPr>
+          <w:rFonts w:ascii="Trebuchet MS" w:hAnsi="Trebuchet MS"/>
+          <w:shd w:val="clear" w:color="auto" w:fill="FFFFFF"/>
+        </w:rPr>
+        <w:t xml:space="preserve"> Mode’. Select ‘Sandbox’ as the mode for testing and ‘Save’ it.</w:t>
       </w:r>
       <w:r>
         <w:rPr>
@@ -5703,12 +5874,12 @@
         </w:numPr>
         <w:ind w:left="0" w:firstLine="0"/>
       </w:pPr>
-      <w:bookmarkStart w:id="90" w:name="_Toc15564520"/>
+      <w:bookmarkStart w:id="59" w:name="_Toc15564520"/>
       <w:r>
         <w:lastRenderedPageBreak/>
         <w:t>Operations, Maintenance</w:t>
       </w:r>
-      <w:bookmarkEnd w:id="90"/>
+      <w:bookmarkEnd w:id="59"/>
     </w:p>
     <w:p>
       <w:pPr>
@@ -5734,14 +5905,14 @@
           <w:rFonts w:ascii="Trebuchet MS" w:hAnsi="Trebuchet MS"/>
         </w:rPr>
       </w:pPr>
-      <w:bookmarkStart w:id="91" w:name="_Toc15564521"/>
+      <w:bookmarkStart w:id="60" w:name="_Toc15564521"/>
       <w:r>
         <w:rPr>
           <w:rFonts w:ascii="Trebuchet MS" w:hAnsi="Trebuchet MS"/>
         </w:rPr>
         <w:t>Data Storage</w:t>
       </w:r>
-      <w:bookmarkEnd w:id="91"/>
+      <w:bookmarkEnd w:id="60"/>
     </w:p>
     <w:p>
       <w:pPr>
@@ -5751,11 +5922,47 @@
           <w:rFonts w:ascii="Trebuchet MS" w:hAnsi="Trebuchet MS"/>
         </w:rPr>
       </w:pPr>
-      <w:r>
-        <w:rPr>
-          <w:rFonts w:ascii="Trebuchet MS" w:hAnsi="Trebuchet MS"/>
-        </w:rPr>
-        <w:t>Sezzle cartridge is extending Salesforce Commerce Cloud system objects to store related Sezzle data for request. Following objects that were extended: Order, Product, Category, SitePreference.</w:t>
+      <w:proofErr w:type="spellStart"/>
+      <w:r>
+        <w:rPr>
+          <w:rFonts w:ascii="Trebuchet MS" w:hAnsi="Trebuchet MS"/>
+        </w:rPr>
+        <w:t>Sezzle</w:t>
+      </w:r>
+      <w:proofErr w:type="spellEnd"/>
+      <w:r>
+        <w:rPr>
+          <w:rFonts w:ascii="Trebuchet MS" w:hAnsi="Trebuchet MS"/>
+        </w:rPr>
+        <w:t xml:space="preserve"> cartridge is extending Salesforce Commerce Cloud system objects to store related </w:t>
+      </w:r>
+      <w:proofErr w:type="spellStart"/>
+      <w:r>
+        <w:rPr>
+          <w:rFonts w:ascii="Trebuchet MS" w:hAnsi="Trebuchet MS"/>
+        </w:rPr>
+        <w:t>Sezzle</w:t>
+      </w:r>
+      <w:proofErr w:type="spellEnd"/>
+      <w:r>
+        <w:rPr>
+          <w:rFonts w:ascii="Trebuchet MS" w:hAnsi="Trebuchet MS"/>
+        </w:rPr>
+        <w:t xml:space="preserve"> data for request. Following objects that were extended: Order, Product, Category, </w:t>
+      </w:r>
+      <w:proofErr w:type="spellStart"/>
+      <w:r>
+        <w:rPr>
+          <w:rFonts w:ascii="Trebuchet MS" w:hAnsi="Trebuchet MS"/>
+        </w:rPr>
+        <w:t>SitePreference</w:t>
+      </w:r>
+      <w:proofErr w:type="spellEnd"/>
+      <w:r>
+        <w:rPr>
+          <w:rFonts w:ascii="Trebuchet MS" w:hAnsi="Trebuchet MS"/>
+        </w:rPr>
+        <w:t>.</w:t>
       </w:r>
     </w:p>
     <w:p>
@@ -5777,14 +5984,14 @@
           <w:rFonts w:ascii="Trebuchet MS" w:hAnsi="Trebuchet MS"/>
         </w:rPr>
       </w:pPr>
-      <w:bookmarkStart w:id="92" w:name="_Toc15564522"/>
+      <w:bookmarkStart w:id="61" w:name="_Toc15564522"/>
       <w:r>
         <w:rPr>
           <w:rFonts w:ascii="Trebuchet MS" w:hAnsi="Trebuchet MS"/>
         </w:rPr>
         <w:t>Availability</w:t>
       </w:r>
-      <w:bookmarkEnd w:id="92"/>
+      <w:bookmarkEnd w:id="61"/>
     </w:p>
     <w:p>
       <w:pPr>
@@ -5816,7 +6023,23 @@
           <w:rFonts w:ascii="Trebuchet MS" w:hAnsi="Trebuchet MS"/>
           <w:shd w:val="clear" w:color="auto" w:fill="FFFFFF"/>
         </w:rPr>
-        <w:t xml:space="preserve">The Sezzle’s payment gateway guarantees an uptime of </w:t>
+        <w:t xml:space="preserve">The </w:t>
+      </w:r>
+      <w:proofErr w:type="spellStart"/>
+      <w:r>
+        <w:rPr>
+          <w:rFonts w:ascii="Trebuchet MS" w:hAnsi="Trebuchet MS"/>
+          <w:shd w:val="clear" w:color="auto" w:fill="FFFFFF"/>
+        </w:rPr>
+        <w:t>Sezzle’s</w:t>
+      </w:r>
+      <w:proofErr w:type="spellEnd"/>
+      <w:r>
+        <w:rPr>
+          <w:rFonts w:ascii="Trebuchet MS" w:hAnsi="Trebuchet MS"/>
+          <w:shd w:val="clear" w:color="auto" w:fill="FFFFFF"/>
+        </w:rPr>
+        <w:t xml:space="preserve"> payment gateway guarantees an uptime of </w:t>
       </w:r>
       <w:r>
         <w:rPr>
@@ -5829,7 +6052,23 @@
           <w:rFonts w:ascii="Trebuchet MS" w:hAnsi="Trebuchet MS"/>
           <w:shd w:val="clear" w:color="auto" w:fill="FFFFFF"/>
         </w:rPr>
-        <w:t xml:space="preserve"> However, in case the system does not respond, customers will not be able to use Sezzle to checkout and will have to use a different payment method. </w:t>
+        <w:t xml:space="preserve"> However, in case the system does not respond, customers will not be able to use </w:t>
+      </w:r>
+      <w:proofErr w:type="spellStart"/>
+      <w:r>
+        <w:rPr>
+          <w:rFonts w:ascii="Trebuchet MS" w:hAnsi="Trebuchet MS"/>
+          <w:shd w:val="clear" w:color="auto" w:fill="FFFFFF"/>
+        </w:rPr>
+        <w:t>Sezzle</w:t>
+      </w:r>
+      <w:proofErr w:type="spellEnd"/>
+      <w:r>
+        <w:rPr>
+          <w:rFonts w:ascii="Trebuchet MS" w:hAnsi="Trebuchet MS"/>
+          <w:shd w:val="clear" w:color="auto" w:fill="FFFFFF"/>
+        </w:rPr>
+        <w:t xml:space="preserve"> to checkout and will have to use a different payment method. </w:t>
       </w:r>
     </w:p>
     <w:p>
@@ -5872,7 +6111,25 @@
           <w:u w:color="000000"/>
           <w:shd w:val="clear" w:color="auto" w:fill="FFFFFF"/>
         </w:rPr>
-        <w:t>Customers are able to logout at all times from Sezzle’s checkout method, thus enabling a flexible checkout process.</w:t>
+        <w:t xml:space="preserve">Customers are able to logout at all times from </w:t>
+      </w:r>
+      <w:proofErr w:type="spellStart"/>
+      <w:r>
+        <w:rPr>
+          <w:rFonts w:ascii="Trebuchet MS" w:hAnsi="Trebuchet MS"/>
+          <w:u w:color="000000"/>
+          <w:shd w:val="clear" w:color="auto" w:fill="FFFFFF"/>
+        </w:rPr>
+        <w:t>Sezzle’s</w:t>
+      </w:r>
+      <w:proofErr w:type="spellEnd"/>
+      <w:r>
+        <w:rPr>
+          <w:rFonts w:ascii="Trebuchet MS" w:hAnsi="Trebuchet MS"/>
+          <w:u w:color="000000"/>
+          <w:shd w:val="clear" w:color="auto" w:fill="FFFFFF"/>
+        </w:rPr>
+        <w:t xml:space="preserve"> checkout method, thus enabling a flexible checkout process.</w:t>
       </w:r>
     </w:p>
     <w:p>
@@ -5913,14 +6170,14 @@
           <w:rFonts w:ascii="Trebuchet MS" w:hAnsi="Trebuchet MS"/>
         </w:rPr>
       </w:pPr>
-      <w:bookmarkStart w:id="93" w:name="_Toc15564523"/>
+      <w:bookmarkStart w:id="62" w:name="_Toc15564523"/>
       <w:r>
         <w:rPr>
           <w:rFonts w:ascii="Trebuchet MS" w:hAnsi="Trebuchet MS"/>
         </w:rPr>
         <w:t>Support</w:t>
       </w:r>
-      <w:bookmarkEnd w:id="93"/>
+      <w:bookmarkEnd w:id="62"/>
     </w:p>
     <w:p>
       <w:pPr>
@@ -5939,7 +6196,21 @@
         <w:rPr>
           <w:rFonts w:ascii="Trebuchet MS" w:hAnsi="Trebuchet MS"/>
         </w:rPr>
-        <w:t xml:space="preserve">  In case of any availability issues, Sezzle support can be reached via email at      merchantsupport@sezzle.com.</w:t>
+        <w:t xml:space="preserve">  In case of any availability issues, </w:t>
+      </w:r>
+      <w:proofErr w:type="spellStart"/>
+      <w:r>
+        <w:rPr>
+          <w:rFonts w:ascii="Trebuchet MS" w:hAnsi="Trebuchet MS"/>
+        </w:rPr>
+        <w:t>Sezzle</w:t>
+      </w:r>
+      <w:proofErr w:type="spellEnd"/>
+      <w:r>
+        <w:rPr>
+          <w:rFonts w:ascii="Trebuchet MS" w:hAnsi="Trebuchet MS"/>
+        </w:rPr>
+        <w:t xml:space="preserve"> support can be reached via email at      merchantsupport@sezzle.com.</w:t>
       </w:r>
     </w:p>
     <w:p>
@@ -5951,11 +6222,11 @@
         </w:numPr>
         <w:ind w:left="0" w:firstLine="0"/>
       </w:pPr>
-      <w:bookmarkStart w:id="94" w:name="_Toc15564524"/>
+      <w:bookmarkStart w:id="63" w:name="_Toc15564524"/>
       <w:r>
         <w:t>User Guide</w:t>
       </w:r>
-      <w:bookmarkEnd w:id="94"/>
+      <w:bookmarkEnd w:id="63"/>
     </w:p>
     <w:p>
       <w:pPr>
@@ -5991,14 +6262,14 @@
           <w:rFonts w:ascii="Trebuchet MS" w:hAnsi="Trebuchet MS"/>
         </w:rPr>
       </w:pPr>
-      <w:bookmarkStart w:id="95" w:name="_Toc15564525"/>
+      <w:bookmarkStart w:id="64" w:name="_Toc15564525"/>
       <w:r>
         <w:rPr>
           <w:rFonts w:ascii="Trebuchet MS" w:hAnsi="Trebuchet MS"/>
         </w:rPr>
         <w:t>Roles, Responsibilities</w:t>
       </w:r>
-      <w:bookmarkEnd w:id="95"/>
+      <w:bookmarkEnd w:id="64"/>
     </w:p>
     <w:p>
       <w:pPr>
@@ -6027,13 +6298,29 @@
         </w:rPr>
         <w:tab/>
       </w:r>
-      <w:bookmarkStart w:id="96" w:name="_x2ik5"/>
+      <w:bookmarkStart w:id="65" w:name="_x2ik5"/>
       <w:r>
         <w:rPr>
           <w:rFonts w:ascii="Trebuchet MS" w:hAnsi="Trebuchet MS"/>
           <w:shd w:val="clear" w:color="auto" w:fill="FFFFFF"/>
         </w:rPr>
-        <w:t xml:space="preserve">Integration of this cartridge will typically be done by a SFCC(Demandware) developer. Sezzle will provide access keys for be used with the API. </w:t>
+        <w:t xml:space="preserve">Integration of this cartridge will typically be done by a SFCC(Demandware) developer. </w:t>
+      </w:r>
+      <w:proofErr w:type="spellStart"/>
+      <w:r>
+        <w:rPr>
+          <w:rFonts w:ascii="Trebuchet MS" w:hAnsi="Trebuchet MS"/>
+          <w:shd w:val="clear" w:color="auto" w:fill="FFFFFF"/>
+        </w:rPr>
+        <w:t>Sezzle</w:t>
+      </w:r>
+      <w:proofErr w:type="spellEnd"/>
+      <w:r>
+        <w:rPr>
+          <w:rFonts w:ascii="Trebuchet MS" w:hAnsi="Trebuchet MS"/>
+          <w:shd w:val="clear" w:color="auto" w:fill="FFFFFF"/>
+        </w:rPr>
+        <w:t xml:space="preserve"> will provide access keys for be used with the API. </w:t>
       </w:r>
     </w:p>
     <w:p>
@@ -6055,17 +6342,17 @@
           <w:rFonts w:ascii="Trebuchet MS" w:hAnsi="Trebuchet MS"/>
         </w:rPr>
       </w:pPr>
-      <w:bookmarkStart w:id="97" w:name="_p2csry"/>
-      <w:bookmarkStart w:id="98" w:name="_Toc15564526"/>
-      <w:bookmarkEnd w:id="96"/>
-      <w:bookmarkEnd w:id="97"/>
+      <w:bookmarkStart w:id="66" w:name="_p2csry"/>
+      <w:bookmarkStart w:id="67" w:name="_Toc15564526"/>
+      <w:bookmarkEnd w:id="65"/>
+      <w:bookmarkEnd w:id="66"/>
       <w:r>
         <w:rPr>
           <w:rFonts w:ascii="Trebuchet MS" w:hAnsi="Trebuchet MS"/>
         </w:rPr>
         <w:t>Business Manager</w:t>
       </w:r>
-      <w:bookmarkEnd w:id="98"/>
+      <w:bookmarkEnd w:id="67"/>
     </w:p>
     <w:p>
       <w:pPr>
@@ -6091,8 +6378,8 @@
         </w:rPr>
         <w:tab/>
       </w:r>
-      <w:bookmarkStart w:id="99" w:name="_n2zr"/>
-      <w:bookmarkEnd w:id="99"/>
+      <w:bookmarkStart w:id="68" w:name="_n2zr"/>
+      <w:bookmarkEnd w:id="68"/>
       <w:r>
         <w:rPr>
           <w:rFonts w:ascii="Trebuchet MS" w:hAnsi="Trebuchet MS"/>
@@ -6120,16 +6407,16 @@
           <w:rFonts w:ascii="Trebuchet MS" w:hAnsi="Trebuchet MS"/>
         </w:rPr>
       </w:pPr>
-      <w:bookmarkStart w:id="100" w:name="_o7alnk"/>
-      <w:bookmarkStart w:id="101" w:name="_Toc15564527"/>
-      <w:bookmarkEnd w:id="100"/>
+      <w:bookmarkStart w:id="69" w:name="_o7alnk"/>
+      <w:bookmarkStart w:id="70" w:name="_Toc15564527"/>
+      <w:bookmarkEnd w:id="69"/>
       <w:r>
         <w:rPr>
           <w:rFonts w:ascii="Trebuchet MS" w:hAnsi="Trebuchet MS"/>
         </w:rPr>
         <w:t>Storefront Functionality</w:t>
       </w:r>
-      <w:bookmarkEnd w:id="101"/>
+      <w:bookmarkEnd w:id="70"/>
     </w:p>
     <w:p>
       <w:pPr>
@@ -6163,7 +6450,23 @@
           <w:rFonts w:ascii="Trebuchet MS" w:hAnsi="Trebuchet MS"/>
           <w:shd w:val="clear" w:color="auto" w:fill="FFFFFF"/>
         </w:rPr>
-        <w:t xml:space="preserve">Once enabled, the Sezzle Link integration will add a new functionality to your Salesforce Commerce Cloud store. </w:t>
+        <w:t xml:space="preserve">Once enabled, the </w:t>
+      </w:r>
+      <w:proofErr w:type="spellStart"/>
+      <w:r>
+        <w:rPr>
+          <w:rFonts w:ascii="Trebuchet MS" w:hAnsi="Trebuchet MS"/>
+          <w:shd w:val="clear" w:color="auto" w:fill="FFFFFF"/>
+        </w:rPr>
+        <w:t>Sezzle</w:t>
+      </w:r>
+      <w:proofErr w:type="spellEnd"/>
+      <w:r>
+        <w:rPr>
+          <w:rFonts w:ascii="Trebuchet MS" w:hAnsi="Trebuchet MS"/>
+          <w:shd w:val="clear" w:color="auto" w:fill="FFFFFF"/>
+        </w:rPr>
+        <w:t xml:space="preserve"> Link integration will add a new functionality to your Salesforce Commerce Cloud store. </w:t>
       </w:r>
     </w:p>
     <w:p>
@@ -6190,7 +6493,23 @@
           <w:rFonts w:ascii="Trebuchet MS" w:hAnsi="Trebuchet MS"/>
           <w:shd w:val="clear" w:color="auto" w:fill="FFFFFF"/>
         </w:rPr>
-        <w:t>The Sezzle payment method will show as an option on the billing page.</w:t>
+        <w:t xml:space="preserve">The </w:t>
+      </w:r>
+      <w:proofErr w:type="spellStart"/>
+      <w:r>
+        <w:rPr>
+          <w:rFonts w:ascii="Trebuchet MS" w:hAnsi="Trebuchet MS"/>
+          <w:shd w:val="clear" w:color="auto" w:fill="FFFFFF"/>
+        </w:rPr>
+        <w:t>Sezzle</w:t>
+      </w:r>
+      <w:proofErr w:type="spellEnd"/>
+      <w:r>
+        <w:rPr>
+          <w:rFonts w:ascii="Trebuchet MS" w:hAnsi="Trebuchet MS"/>
+          <w:shd w:val="clear" w:color="auto" w:fill="FFFFFF"/>
+        </w:rPr>
+        <w:t xml:space="preserve"> payment method will show as an option on the billing page.</w:t>
       </w:r>
     </w:p>
     <w:p>
@@ -6217,12 +6536,12 @@
         </w:numPr>
         <w:ind w:left="0" w:firstLine="0"/>
       </w:pPr>
-      <w:bookmarkStart w:id="102" w:name="_Toc15564528"/>
+      <w:bookmarkStart w:id="71" w:name="_Toc15564528"/>
       <w:r>
         <w:lastRenderedPageBreak/>
         <w:t>Known Issues</w:t>
       </w:r>
-      <w:bookmarkEnd w:id="102"/>
+      <w:bookmarkEnd w:id="71"/>
     </w:p>
     <w:p/>
     <w:tbl>
@@ -6337,11 +6656,11 @@
         </w:numPr>
         <w:ind w:left="0" w:firstLine="0"/>
       </w:pPr>
-      <w:bookmarkStart w:id="103" w:name="_Toc15564529"/>
+      <w:bookmarkStart w:id="72" w:name="_Toc15564529"/>
       <w:r>
         <w:t>Release History</w:t>
       </w:r>
-      <w:bookmarkEnd w:id="103"/>
+      <w:bookmarkEnd w:id="72"/>
     </w:p>
     <w:p>
       <w:pPr>
@@ -6357,8 +6676,8 @@
           <w:color w:val="000000"/>
         </w:rPr>
       </w:pPr>
-      <w:bookmarkStart w:id="104" w:name="_32hioqz" w:colFirst="0" w:colLast="0"/>
-      <w:bookmarkEnd w:id="104"/>
+      <w:bookmarkStart w:id="73" w:name="_32hioqz" w:colFirst="0" w:colLast="0"/>
+      <w:bookmarkEnd w:id="73"/>
     </w:p>
     <w:tbl>
       <w:tblPr>
@@ -6740,9 +7059,10 @@
     <w:sectPr>
       <w:headerReference w:type="even" r:id="rId14"/>
       <w:headerReference w:type="default" r:id="rId15"/>
-      <w:footerReference w:type="default" r:id="rId16"/>
-      <w:headerReference w:type="first" r:id="rId17"/>
-      <w:footerReference w:type="first" r:id="rId18"/>
+      <w:footerReference w:type="even" r:id="rId16"/>
+      <w:footerReference w:type="default" r:id="rId17"/>
+      <w:headerReference w:type="first" r:id="rId18"/>
+      <w:footerReference w:type="first" r:id="rId19"/>
       <w:pgSz w:w="11906" w:h="16838"/>
       <w:pgMar w:top="1440" w:right="1080" w:bottom="1440" w:left="1133" w:header="720" w:footer="215" w:gutter="0"/>
       <w:pgNumType w:start="1"/>
@@ -6779,6 +7099,16 @@
 </file>
 
 <file path=word/footer1.xml><?xml version="1.0" encoding="utf-8"?>
+<w:ftr xmlns:wpc="http://schemas.microsoft.com/office/word/2010/wordprocessingCanvas" xmlns:cx="http://schemas.microsoft.com/office/drawing/2014/chartex" xmlns:cx1="http://schemas.microsoft.com/office/drawing/2015/9/8/chartex" xmlns:cx2="http://schemas.microsoft.com/office/drawing/2015/10/21/chartex" xmlns:cx3="http://schemas.microsoft.com/office/drawing/2016/5/9/chartex" xmlns:cx4="http://schemas.microsoft.com/office/drawing/2016/5/10/chartex" xmlns:cx5="http://schemas.microsoft.com/office/drawing/2016/5/11/chartex" xmlns:cx6="http://schemas.microsoft.com/office/drawing/2016/5/12/chartex" xmlns:cx7="http://schemas.microsoft.com/office/drawing/2016/5/13/chartex" xmlns:cx8="http://schemas.microsoft.com/office/drawing/2016/5/14/chartex" xmlns:mc="http://schemas.openxmlformats.org/markup-compatibility/2006" xmlns:aink="http://schemas.microsoft.com/office/drawing/2016/ink" xmlns:am3d="http://schemas.microsoft.com/office/drawing/2017/model3d" xmlns:o="urn:schemas-microsoft-com:office:office" xmlns:r="http://schemas.openxmlformats.org/officeDocument/2006/relationships" xmlns:m="http://schemas.openxmlformats.org/officeDocument/2006/math" xmlns:v="urn:schemas-microsoft-com:vml" xmlns:wp14="http://schemas.microsoft.com/office/word/2010/wordprocessingDrawing" xmlns:wp="http://schemas.openxmlformats.org/drawingml/2006/wordprocessingDrawing" xmlns:w10="urn:schemas-microsoft-com:office:word" xmlns:w="http://schemas.openxmlformats.org/wordprocessingml/2006/main" xmlns:w14="http://schemas.microsoft.com/office/word/2010/wordml" xmlns:w15="http://schemas.microsoft.com/office/word/2012/wordml" xmlns:w16cid="http://schemas.microsoft.com/office/word/2016/wordml/cid" xmlns:w16se="http://schemas.microsoft.com/office/word/2015/wordml/symex" xmlns:wpg="http://schemas.microsoft.com/office/word/2010/wordprocessingGroup" xmlns:wpi="http://schemas.microsoft.com/office/word/2010/wordprocessingInk" xmlns:wne="http://schemas.microsoft.com/office/word/2006/wordml" xmlns:wps="http://schemas.microsoft.com/office/word/2010/wordprocessingShape" mc:Ignorable="w14 w15 w16se w16cid wp14">
+  <w:p>
+    <w:pPr>
+      <w:pStyle w:val="Footer"/>
+    </w:pPr>
+  </w:p>
+</w:ftr>
+</file>
+
+<file path=word/footer2.xml><?xml version="1.0" encoding="utf-8"?>
 <w:ftr xmlns:wpc="http://schemas.microsoft.com/office/word/2010/wordprocessingCanvas" xmlns:cx="http://schemas.microsoft.com/office/drawing/2014/chartex" xmlns:cx1="http://schemas.microsoft.com/office/drawing/2015/9/8/chartex" xmlns:cx2="http://schemas.microsoft.com/office/drawing/2015/10/21/chartex" xmlns:cx3="http://schemas.microsoft.com/office/drawing/2016/5/9/chartex" xmlns:cx4="http://schemas.microsoft.com/office/drawing/2016/5/10/chartex" xmlns:cx5="http://schemas.microsoft.com/office/drawing/2016/5/11/chartex" xmlns:cx6="http://schemas.microsoft.com/office/drawing/2016/5/12/chartex" xmlns:cx7="http://schemas.microsoft.com/office/drawing/2016/5/13/chartex" xmlns:cx8="http://schemas.microsoft.com/office/drawing/2016/5/14/chartex" xmlns:mc="http://schemas.openxmlformats.org/markup-compatibility/2006" xmlns:aink="http://schemas.microsoft.com/office/drawing/2016/ink" xmlns:am3d="http://schemas.microsoft.com/office/drawing/2017/model3d" xmlns:o="urn:schemas-microsoft-com:office:office" xmlns:r="http://schemas.openxmlformats.org/officeDocument/2006/relationships" xmlns:m="http://schemas.openxmlformats.org/officeDocument/2006/math" xmlns:v="urn:schemas-microsoft-com:vml" xmlns:wp14="http://schemas.microsoft.com/office/word/2010/wordprocessingDrawing" xmlns:wp="http://schemas.openxmlformats.org/drawingml/2006/wordprocessingDrawing" xmlns:w10="urn:schemas-microsoft-com:office:word" xmlns:w="http://schemas.openxmlformats.org/wordprocessingml/2006/main" xmlns:w14="http://schemas.microsoft.com/office/word/2010/wordml" xmlns:w15="http://schemas.microsoft.com/office/word/2012/wordml" xmlns:w16cid="http://schemas.microsoft.com/office/word/2016/wordml/cid" xmlns:w16se="http://schemas.microsoft.com/office/word/2015/wordml/symex" xmlns:wpg="http://schemas.microsoft.com/office/word/2010/wordprocessingGroup" xmlns:wpi="http://schemas.microsoft.com/office/word/2010/wordprocessingInk" xmlns:wne="http://schemas.microsoft.com/office/word/2006/wordml" xmlns:wps="http://schemas.microsoft.com/office/word/2010/wordprocessingShape" mc:Ignorable="w14 w15 w16se w16cid wp14">
   <w:p>
     <w:pPr>
@@ -6833,7 +7163,23 @@
               <w:sz w:val="18"/>
               <w:szCs w:val="18"/>
             </w:rPr>
-            <w:t>{LINK Integration Documentation}</w:t>
+            <w:t>{</w:t>
+          </w:r>
+          <w:r>
+            <w:rPr>
+              <w:rFonts w:ascii="Consolas" w:eastAsia="Consolas" w:hAnsi="Consolas" w:cs="Consolas"/>
+              <w:sz w:val="18"/>
+              <w:szCs w:val="18"/>
+            </w:rPr>
+            <w:t xml:space="preserve">SFRA </w:t>
+          </w:r>
+          <w:r>
+            <w:rPr>
+              <w:rFonts w:ascii="Consolas" w:eastAsia="Consolas" w:hAnsi="Consolas" w:cs="Consolas"/>
+              <w:sz w:val="18"/>
+              <w:szCs w:val="18"/>
+            </w:rPr>
+            <w:t>LINK Integration Documentation}</w:t>
           </w:r>
         </w:p>
       </w:tc>
@@ -6962,11 +7308,13 @@
         <w:szCs w:val="14"/>
       </w:rPr>
     </w:pPr>
+    <w:bookmarkStart w:id="74" w:name="_GoBack"/>
+    <w:bookmarkEnd w:id="74"/>
   </w:p>
 </w:ftr>
 </file>
 
-<file path=word/footer2.xml><?xml version="1.0" encoding="utf-8"?>
+<file path=word/footer3.xml><?xml version="1.0" encoding="utf-8"?>
 <w:ftr xmlns:wpc="http://schemas.microsoft.com/office/word/2010/wordprocessingCanvas" xmlns:cx="http://schemas.microsoft.com/office/drawing/2014/chartex" xmlns:cx1="http://schemas.microsoft.com/office/drawing/2015/9/8/chartex" xmlns:cx2="http://schemas.microsoft.com/office/drawing/2015/10/21/chartex" xmlns:cx3="http://schemas.microsoft.com/office/drawing/2016/5/9/chartex" xmlns:cx4="http://schemas.microsoft.com/office/drawing/2016/5/10/chartex" xmlns:cx5="http://schemas.microsoft.com/office/drawing/2016/5/11/chartex" xmlns:cx6="http://schemas.microsoft.com/office/drawing/2016/5/12/chartex" xmlns:cx7="http://schemas.microsoft.com/office/drawing/2016/5/13/chartex" xmlns:cx8="http://schemas.microsoft.com/office/drawing/2016/5/14/chartex" xmlns:mc="http://schemas.openxmlformats.org/markup-compatibility/2006" xmlns:aink="http://schemas.microsoft.com/office/drawing/2016/ink" xmlns:am3d="http://schemas.microsoft.com/office/drawing/2017/model3d" xmlns:o="urn:schemas-microsoft-com:office:office" xmlns:r="http://schemas.openxmlformats.org/officeDocument/2006/relationships" xmlns:m="http://schemas.openxmlformats.org/officeDocument/2006/math" xmlns:v="urn:schemas-microsoft-com:vml" xmlns:wp14="http://schemas.microsoft.com/office/word/2010/wordprocessingDrawing" xmlns:wp="http://schemas.openxmlformats.org/drawingml/2006/wordprocessingDrawing" xmlns:w10="urn:schemas-microsoft-com:office:word" xmlns:w="http://schemas.openxmlformats.org/wordprocessingml/2006/main" xmlns:w14="http://schemas.microsoft.com/office/word/2010/wordml" xmlns:w15="http://schemas.microsoft.com/office/word/2012/wordml" xmlns:w16cid="http://schemas.microsoft.com/office/word/2016/wordml/cid" xmlns:w16se="http://schemas.microsoft.com/office/word/2015/wordml/symex" xmlns:wpg="http://schemas.microsoft.com/office/word/2010/wordprocessingGroup" xmlns:wpi="http://schemas.microsoft.com/office/word/2010/wordprocessingInk" xmlns:wne="http://schemas.microsoft.com/office/word/2006/wordml" xmlns:wps="http://schemas.microsoft.com/office/word/2010/wordprocessingShape" mc:Ignorable="w14 w15 w16se w16cid wp14">
   <w:p>
     <w:pPr>
@@ -9856,6 +10204,28 @@
       <w:ind w:left="440"/>
     </w:pPr>
   </w:style>
+  <w:style w:type="paragraph" w:styleId="Footer">
+    <w:name w:val="footer"/>
+    <w:basedOn w:val="Normal"/>
+    <w:link w:val="FooterChar"/>
+    <w:uiPriority w:val="99"/>
+    <w:unhideWhenUsed/>
+    <w:rsid w:val="00384728"/>
+    <w:pPr>
+      <w:tabs>
+        <w:tab w:val="center" w:pos="4680"/>
+        <w:tab w:val="right" w:pos="9360"/>
+      </w:tabs>
+      <w:spacing w:after="0" w:line="240" w:lineRule="auto"/>
+    </w:pPr>
+  </w:style>
+  <w:style w:type="character" w:customStyle="1" w:styleId="FooterChar">
+    <w:name w:val="Footer Char"/>
+    <w:basedOn w:val="DefaultParagraphFont"/>
+    <w:link w:val="Footer"/>
+    <w:uiPriority w:val="99"/>
+    <w:rsid w:val="00384728"/>
+  </w:style>
 </w:styles>
 </file>
 
@@ -10184,7 +10554,7 @@
 </file>
 
 <file path=customXml/itemProps1.xml><?xml version="1.0" encoding="utf-8"?>
-<ds:datastoreItem xmlns:ds="http://schemas.openxmlformats.org/officeDocument/2006/customXml" ds:itemID="{1774AD0C-1630-5C4B-978D-F1A202A32DEF}">
+<ds:datastoreItem xmlns:ds="http://schemas.openxmlformats.org/officeDocument/2006/customXml" ds:itemID="{C1C71754-3559-9A4D-9B7F-724C4EF235F1}">
   <ds:schemaRefs>
     <ds:schemaRef ds:uri="http://schemas.openxmlformats.org/officeDocument/2006/bibliography"/>
   </ds:schemaRefs>

</xml_diff>

<commit_message>
Added the API documentation link in the SFRA documentation
</commit_message>
<xml_diff>
--- a/documentation/Sezzle SFRA LINK Integration Documentation.docx
+++ b/documentation/Sezzle SFRA LINK Integration Documentation.docx
@@ -6285,7 +6285,7 @@
         <w:ind w:left="1080" w:hanging="1080"/>
         <w:jc w:val="both"/>
         <w:rPr>
-          <w:rFonts w:ascii="Trebuchet MS" w:eastAsia="Trebuchet MS" w:hAnsi="Trebuchet MS" w:cs="Trebuchet MS"/>
+          <w:rFonts w:ascii="Trebuchet MS" w:hAnsi="Trebuchet MS"/>
           <w:shd w:val="clear" w:color="auto" w:fill="FFFFFF"/>
         </w:rPr>
       </w:pPr>
@@ -6321,6 +6321,88 @@
           <w:shd w:val="clear" w:color="auto" w:fill="FFFFFF"/>
         </w:rPr>
         <w:t xml:space="preserve"> will provide access keys for be used with the API. </w:t>
+      </w:r>
+    </w:p>
+    <w:p>
+      <w:pPr>
+        <w:ind w:left="1080"/>
+      </w:pPr>
+      <w:r>
+        <w:rPr>
+          <w:rFonts w:ascii="Trebuchet MS" w:hAnsi="Trebuchet MS"/>
+          <w:shd w:val="clear" w:color="auto" w:fill="FFFFFF"/>
+        </w:rPr>
+        <w:t xml:space="preserve">If there is any requirement to use our </w:t>
+      </w:r>
+      <w:proofErr w:type="spellStart"/>
+      <w:r>
+        <w:rPr>
+          <w:rFonts w:ascii="Trebuchet MS" w:hAnsi="Trebuchet MS"/>
+          <w:shd w:val="clear" w:color="auto" w:fill="FFFFFF"/>
+        </w:rPr>
+        <w:t>Sezzle</w:t>
+      </w:r>
+      <w:proofErr w:type="spellEnd"/>
+      <w:r>
+        <w:rPr>
+          <w:rFonts w:ascii="Trebuchet MS" w:hAnsi="Trebuchet MS"/>
+          <w:shd w:val="clear" w:color="auto" w:fill="FFFFFF"/>
+        </w:rPr>
+        <w:t xml:space="preserve"> API for refunds </w:t>
+      </w:r>
+      <w:proofErr w:type="spellStart"/>
+      <w:r>
+        <w:rPr>
+          <w:rFonts w:ascii="Trebuchet MS" w:hAnsi="Trebuchet MS"/>
+          <w:shd w:val="clear" w:color="auto" w:fill="FFFFFF"/>
+        </w:rPr>
+        <w:t>etc</w:t>
+      </w:r>
+      <w:proofErr w:type="spellEnd"/>
+      <w:r>
+        <w:rPr>
+          <w:rFonts w:ascii="Trebuchet MS" w:hAnsi="Trebuchet MS"/>
+          <w:shd w:val="clear" w:color="auto" w:fill="FFFFFF"/>
+        </w:rPr>
+        <w:t xml:space="preserve">, one can refer our API documentation </w:t>
+      </w:r>
+      <w:hyperlink r:id="rId14" w:history="1">
+        <w:r>
+          <w:rPr>
+            <w:rStyle w:val="Hyperlink"/>
+          </w:rPr>
+          <w:t>https://docs.sezzle.com</w:t>
+        </w:r>
+      </w:hyperlink>
+      <w:r>
+        <w:t xml:space="preserve"> </w:t>
+      </w:r>
+      <w:bookmarkStart w:id="66" w:name="_GoBack"/>
+      <w:bookmarkEnd w:id="66"/>
+    </w:p>
+    <w:p>
+      <w:pPr>
+        <w:spacing w:after="120" w:line="360" w:lineRule="auto"/>
+        <w:ind w:left="1080" w:hanging="1080"/>
+        <w:jc w:val="both"/>
+        <w:rPr>
+          <w:rFonts w:ascii="Trebuchet MS" w:eastAsia="Trebuchet MS" w:hAnsi="Trebuchet MS" w:cs="Trebuchet MS"/>
+          <w:shd w:val="clear" w:color="auto" w:fill="FFFFFF"/>
+        </w:rPr>
+      </w:pPr>
+      <w:r>
+        <w:rPr>
+          <w:rFonts w:ascii="Trebuchet MS" w:hAnsi="Trebuchet MS"/>
+          <w:shd w:val="clear" w:color="auto" w:fill="FFFFFF"/>
+        </w:rPr>
+        <w:t xml:space="preserve"> </w:t>
+      </w:r>
+      <w:r>
+        <w:rPr>
+          <w:rFonts w:ascii="Trebuchet MS" w:hAnsi="Trebuchet MS"/>
+          <w:shd w:val="clear" w:color="auto" w:fill="FFFFFF"/>
+        </w:rPr>
+        <w:tab/>
       </w:r>
     </w:p>
     <w:p>
@@ -6342,17 +6424,17 @@
           <w:rFonts w:ascii="Trebuchet MS" w:hAnsi="Trebuchet MS"/>
         </w:rPr>
       </w:pPr>
-      <w:bookmarkStart w:id="66" w:name="_p2csry"/>
-      <w:bookmarkStart w:id="67" w:name="_Toc15564526"/>
+      <w:bookmarkStart w:id="67" w:name="_p2csry"/>
+      <w:bookmarkStart w:id="68" w:name="_Toc15564526"/>
       <w:bookmarkEnd w:id="65"/>
-      <w:bookmarkEnd w:id="66"/>
+      <w:bookmarkEnd w:id="67"/>
       <w:r>
         <w:rPr>
           <w:rFonts w:ascii="Trebuchet MS" w:hAnsi="Trebuchet MS"/>
         </w:rPr>
         <w:t>Business Manager</w:t>
       </w:r>
-      <w:bookmarkEnd w:id="67"/>
+      <w:bookmarkEnd w:id="68"/>
     </w:p>
     <w:p>
       <w:pPr>
@@ -6378,8 +6460,8 @@
         </w:rPr>
         <w:tab/>
       </w:r>
-      <w:bookmarkStart w:id="68" w:name="_n2zr"/>
-      <w:bookmarkEnd w:id="68"/>
+      <w:bookmarkStart w:id="69" w:name="_n2zr"/>
+      <w:bookmarkEnd w:id="69"/>
       <w:r>
         <w:rPr>
           <w:rFonts w:ascii="Trebuchet MS" w:hAnsi="Trebuchet MS"/>
@@ -6407,16 +6489,16 @@
           <w:rFonts w:ascii="Trebuchet MS" w:hAnsi="Trebuchet MS"/>
         </w:rPr>
       </w:pPr>
-      <w:bookmarkStart w:id="69" w:name="_o7alnk"/>
-      <w:bookmarkStart w:id="70" w:name="_Toc15564527"/>
-      <w:bookmarkEnd w:id="69"/>
+      <w:bookmarkStart w:id="70" w:name="_o7alnk"/>
+      <w:bookmarkStart w:id="71" w:name="_Toc15564527"/>
+      <w:bookmarkEnd w:id="70"/>
       <w:r>
         <w:rPr>
           <w:rFonts w:ascii="Trebuchet MS" w:hAnsi="Trebuchet MS"/>
         </w:rPr>
         <w:t>Storefront Functionality</w:t>
       </w:r>
-      <w:bookmarkEnd w:id="70"/>
+      <w:bookmarkEnd w:id="71"/>
     </w:p>
     <w:p>
       <w:pPr>
@@ -6509,7 +6591,7 @@
           <w:rFonts w:ascii="Trebuchet MS" w:hAnsi="Trebuchet MS"/>
           <w:shd w:val="clear" w:color="auto" w:fill="FFFFFF"/>
         </w:rPr>
-        <w:t xml:space="preserve"> payment method will show as an option on the billing page.</w:t>
+        <w:t xml:space="preserve"> payment method will show as an option on the billing page</w:t>
       </w:r>
     </w:p>
     <w:p>
@@ -6536,12 +6618,11 @@
         </w:numPr>
         <w:ind w:left="0" w:firstLine="0"/>
       </w:pPr>
-      <w:bookmarkStart w:id="71" w:name="_Toc15564528"/>
-      <w:r>
-        <w:lastRenderedPageBreak/>
+      <w:bookmarkStart w:id="72" w:name="_Toc15564528"/>
+      <w:r>
         <w:t>Known Issues</w:t>
       </w:r>
-      <w:bookmarkEnd w:id="71"/>
+      <w:bookmarkEnd w:id="72"/>
     </w:p>
     <w:p/>
     <w:tbl>
@@ -6656,11 +6737,11 @@
         </w:numPr>
         <w:ind w:left="0" w:firstLine="0"/>
       </w:pPr>
-      <w:bookmarkStart w:id="72" w:name="_Toc15564529"/>
+      <w:bookmarkStart w:id="73" w:name="_Toc15564529"/>
       <w:r>
         <w:t>Release History</w:t>
       </w:r>
-      <w:bookmarkEnd w:id="72"/>
+      <w:bookmarkEnd w:id="73"/>
     </w:p>
     <w:p>
       <w:pPr>
@@ -6676,8 +6757,8 @@
           <w:color w:val="000000"/>
         </w:rPr>
       </w:pPr>
-      <w:bookmarkStart w:id="73" w:name="_32hioqz" w:colFirst="0" w:colLast="0"/>
-      <w:bookmarkEnd w:id="73"/>
+      <w:bookmarkStart w:id="74" w:name="_32hioqz" w:colFirst="0" w:colLast="0"/>
+      <w:bookmarkEnd w:id="74"/>
     </w:p>
     <w:tbl>
       <w:tblPr>
@@ -7057,12 +7138,12 @@
       </w:pPr>
     </w:p>
     <w:sectPr>
-      <w:headerReference w:type="even" r:id="rId14"/>
-      <w:headerReference w:type="default" r:id="rId15"/>
-      <w:footerReference w:type="even" r:id="rId16"/>
-      <w:footerReference w:type="default" r:id="rId17"/>
-      <w:headerReference w:type="first" r:id="rId18"/>
-      <w:footerReference w:type="first" r:id="rId19"/>
+      <w:headerReference w:type="even" r:id="rId15"/>
+      <w:headerReference w:type="default" r:id="rId16"/>
+      <w:footerReference w:type="even" r:id="rId17"/>
+      <w:footerReference w:type="default" r:id="rId18"/>
+      <w:headerReference w:type="first" r:id="rId19"/>
+      <w:footerReference w:type="first" r:id="rId20"/>
       <w:pgSz w:w="11906" w:h="16838"/>
       <w:pgMar w:top="1440" w:right="1080" w:bottom="1440" w:left="1133" w:header="720" w:footer="215" w:gutter="0"/>
       <w:pgNumType w:start="1"/>
@@ -7308,8 +7389,6 @@
         <w:szCs w:val="14"/>
       </w:rPr>
     </w:pPr>
-    <w:bookmarkStart w:id="74" w:name="_GoBack"/>
-    <w:bookmarkEnd w:id="74"/>
   </w:p>
 </w:ftr>
 </file>
@@ -10554,7 +10633,7 @@
 </file>
 
 <file path=customXml/itemProps1.xml><?xml version="1.0" encoding="utf-8"?>
-<ds:datastoreItem xmlns:ds="http://schemas.openxmlformats.org/officeDocument/2006/customXml" ds:itemID="{C1C71754-3559-9A4D-9B7F-724C4EF235F1}">
+<ds:datastoreItem xmlns:ds="http://schemas.openxmlformats.org/officeDocument/2006/customXml" ds:itemID="{F1264A34-A037-084E-A67A-F4EDE24473CB}">
   <ds:schemaRefs>
     <ds:schemaRef ds:uri="http://schemas.openxmlformats.org/officeDocument/2006/bibliography"/>
   </ds:schemaRefs>

</xml_diff>

<commit_message>
Updated SFRA doc with widgets info
</commit_message>
<xml_diff>
--- a/documentation/Sezzle SFRA LINK Integration Documentation.docx
+++ b/documentation/Sezzle SFRA LINK Integration Documentation.docx
@@ -4557,6 +4557,7 @@
           <w:szCs w:val="18"/>
           <w:highlight w:val="white"/>
         </w:rPr>
+        <w:lastRenderedPageBreak/>
         <w:t xml:space="preserve">Verify that Payment Method was created with ID - </w:t>
       </w:r>
       <w:proofErr w:type="spellStart"/>
@@ -4748,7 +4749,6 @@
       </w:pPr>
       <w:bookmarkStart w:id="39" w:name="_Toc15564515"/>
       <w:r>
-        <w:lastRenderedPageBreak/>
         <w:t>Configuration</w:t>
       </w:r>
       <w:bookmarkEnd w:id="39"/>
@@ -5822,7 +5822,15 @@
           <w:rFonts w:ascii="Trebuchet MS" w:hAnsi="Trebuchet MS"/>
           <w:shd w:val="clear" w:color="auto" w:fill="FFFFFF"/>
         </w:rPr>
-        <w:t xml:space="preserve"> Site -&gt; Site Preferences-&gt;Custom Preferences. A custom site preference group with the ID SEZZLE_PAYMENT is available. Please select it and locate ‘</w:t>
+        <w:t xml:space="preserve"> Site -&gt; Site Preferences-&gt;Custom Preferences. A custom site preference group with the ID </w:t>
+      </w:r>
+      <w:r>
+        <w:rPr>
+          <w:rFonts w:ascii="Trebuchet MS" w:hAnsi="Trebuchet MS"/>
+          <w:shd w:val="clear" w:color="auto" w:fill="FFFFFF"/>
+        </w:rPr>
+        <w:lastRenderedPageBreak/>
+        <w:t>SEZZLE_PAYMENT is available. Please select it and locate ‘</w:t>
       </w:r>
       <w:proofErr w:type="spellStart"/>
       <w:r>
@@ -6377,8 +6385,6 @@
       <w:r>
         <w:t xml:space="preserve"> </w:t>
       </w:r>
-      <w:bookmarkStart w:id="66" w:name="_GoBack"/>
-      <w:bookmarkEnd w:id="66"/>
     </w:p>
     <w:p>
       <w:pPr>
@@ -6424,17 +6430,17 @@
           <w:rFonts w:ascii="Trebuchet MS" w:hAnsi="Trebuchet MS"/>
         </w:rPr>
       </w:pPr>
-      <w:bookmarkStart w:id="67" w:name="_p2csry"/>
-      <w:bookmarkStart w:id="68" w:name="_Toc15564526"/>
+      <w:bookmarkStart w:id="66" w:name="_p2csry"/>
+      <w:bookmarkStart w:id="67" w:name="_Toc15564526"/>
       <w:bookmarkEnd w:id="65"/>
+      <w:bookmarkEnd w:id="66"/>
+      <w:r>
+        <w:rPr>
+          <w:rFonts w:ascii="Trebuchet MS" w:hAnsi="Trebuchet MS"/>
+        </w:rPr>
+        <w:t>Business Manager</w:t>
+      </w:r>
       <w:bookmarkEnd w:id="67"/>
-      <w:r>
-        <w:rPr>
-          <w:rFonts w:ascii="Trebuchet MS" w:hAnsi="Trebuchet MS"/>
-        </w:rPr>
-        <w:t>Business Manager</w:t>
-      </w:r>
-      <w:bookmarkEnd w:id="68"/>
     </w:p>
     <w:p>
       <w:pPr>
@@ -6460,8 +6466,8 @@
         </w:rPr>
         <w:tab/>
       </w:r>
-      <w:bookmarkStart w:id="69" w:name="_n2zr"/>
-      <w:bookmarkEnd w:id="69"/>
+      <w:bookmarkStart w:id="68" w:name="_n2zr"/>
+      <w:bookmarkEnd w:id="68"/>
       <w:r>
         <w:rPr>
           <w:rFonts w:ascii="Trebuchet MS" w:hAnsi="Trebuchet MS"/>
@@ -6489,16 +6495,16 @@
           <w:rFonts w:ascii="Trebuchet MS" w:hAnsi="Trebuchet MS"/>
         </w:rPr>
       </w:pPr>
-      <w:bookmarkStart w:id="70" w:name="_o7alnk"/>
-      <w:bookmarkStart w:id="71" w:name="_Toc15564527"/>
+      <w:bookmarkStart w:id="69" w:name="_o7alnk"/>
+      <w:bookmarkStart w:id="70" w:name="_Toc15564527"/>
+      <w:bookmarkEnd w:id="69"/>
+      <w:r>
+        <w:rPr>
+          <w:rFonts w:ascii="Trebuchet MS" w:hAnsi="Trebuchet MS"/>
+        </w:rPr>
+        <w:t>Storefront Functionality</w:t>
+      </w:r>
       <w:bookmarkEnd w:id="70"/>
-      <w:r>
-        <w:rPr>
-          <w:rFonts w:ascii="Trebuchet MS" w:hAnsi="Trebuchet MS"/>
-        </w:rPr>
-        <w:t>Storefront Functionality</w:t>
-      </w:r>
-      <w:bookmarkEnd w:id="71"/>
     </w:p>
     <w:p>
       <w:pPr>
@@ -6591,7 +6597,259 @@
           <w:rFonts w:ascii="Trebuchet MS" w:hAnsi="Trebuchet MS"/>
           <w:shd w:val="clear" w:color="auto" w:fill="FFFFFF"/>
         </w:rPr>
-        <w:t xml:space="preserve"> payment method will show as an option on the billing page</w:t>
+        <w:t xml:space="preserve"> payment method will </w:t>
+      </w:r>
+      <w:bookmarkStart w:id="71" w:name="_GoBack"/>
+      <w:bookmarkEnd w:id="71"/>
+      <w:r>
+        <w:rPr>
+          <w:rFonts w:ascii="Trebuchet MS" w:hAnsi="Trebuchet MS"/>
+          <w:shd w:val="clear" w:color="auto" w:fill="FFFFFF"/>
+        </w:rPr>
+        <w:t>show as an option on the billing page</w:t>
+      </w:r>
+    </w:p>
+    <w:p>
+      <w:pPr>
+        <w:pStyle w:val="Heading2"/>
+        <w:numPr>
+          <w:ilvl w:val="2"/>
+          <w:numId w:val="3"/>
+        </w:numPr>
+        <w:pBdr>
+          <w:top w:val="nil"/>
+          <w:left w:val="nil"/>
+          <w:bottom w:val="single" w:sz="4" w:space="0" w:color="000000"/>
+          <w:right w:val="nil"/>
+          <w:between w:val="nil"/>
+          <w:bar w:val="nil"/>
+        </w:pBdr>
+        <w:rPr>
+          <w:rFonts w:ascii="Trebuchet MS" w:hAnsi="Trebuchet MS"/>
+        </w:rPr>
+      </w:pPr>
+      <w:r>
+        <w:rPr>
+          <w:rFonts w:ascii="Trebuchet MS" w:hAnsi="Trebuchet MS"/>
+        </w:rPr>
+        <w:lastRenderedPageBreak/>
+        <w:t>Storefront Functionality</w:t>
+      </w:r>
+    </w:p>
+    <w:p>
+      <w:pPr>
+        <w:ind w:left="1440"/>
+        <w:rPr>
+          <w:rFonts w:ascii="Trebuchet MS" w:hAnsi="Trebuchet MS"/>
+        </w:rPr>
+      </w:pPr>
+      <w:r>
+        <w:rPr>
+          <w:rFonts w:ascii="Trebuchet MS" w:eastAsia="Arial Unicode MS" w:hAnsi="Trebuchet MS" w:cs="Arial Unicode MS"/>
+          <w:shd w:val="clear" w:color="auto" w:fill="FFFFFF"/>
+        </w:rPr>
+        <w:br/>
+      </w:r>
+      <w:r>
+        <w:rPr>
+          <w:rFonts w:ascii="Trebuchet MS" w:hAnsi="Trebuchet MS"/>
+        </w:rPr>
+        <w:t xml:space="preserve">Merchants can integrate </w:t>
+      </w:r>
+      <w:proofErr w:type="spellStart"/>
+      <w:r>
+        <w:rPr>
+          <w:rFonts w:ascii="Trebuchet MS" w:hAnsi="Trebuchet MS"/>
+        </w:rPr>
+        <w:t>Sezzle’s</w:t>
+      </w:r>
+      <w:proofErr w:type="spellEnd"/>
+      <w:r>
+        <w:rPr>
+          <w:rFonts w:ascii="Trebuchet MS" w:hAnsi="Trebuchet MS"/>
+        </w:rPr>
+        <w:t xml:space="preserve"> widgets to display </w:t>
+      </w:r>
+      <w:proofErr w:type="spellStart"/>
+      <w:r>
+        <w:rPr>
+          <w:rFonts w:ascii="Trebuchet MS" w:hAnsi="Trebuchet MS"/>
+        </w:rPr>
+        <w:t>Sezzle’s</w:t>
+      </w:r>
+      <w:proofErr w:type="spellEnd"/>
+      <w:r>
+        <w:rPr>
+          <w:rFonts w:ascii="Trebuchet MS" w:hAnsi="Trebuchet MS"/>
+        </w:rPr>
+        <w:t xml:space="preserve"> service on their product and cart pages. </w:t>
+      </w:r>
+    </w:p>
+    <w:p>
+      <w:pPr>
+        <w:ind w:left="1440"/>
+        <w:rPr>
+          <w:rFonts w:ascii="Trebuchet MS" w:hAnsi="Trebuchet MS"/>
+        </w:rPr>
+      </w:pPr>
+      <w:r>
+        <w:rPr>
+          <w:rFonts w:ascii="Trebuchet MS" w:hAnsi="Trebuchet MS"/>
+        </w:rPr>
+        <w:t xml:space="preserve">Link for integrating widgets - </w:t>
+      </w:r>
+      <w:r>
+        <w:rPr>
+          <w:rStyle w:val="Hyperlink0"/>
+          <w:rFonts w:ascii="Trebuchet MS" w:hAnsi="Trebuchet MS"/>
+        </w:rPr>
+        <w:t>https://docs.sezzle.com/sezzle-pay/#sezzlejs</w:t>
+      </w:r>
+      <w:r>
+        <w:rPr>
+          <w:rFonts w:ascii="Trebuchet MS" w:hAnsi="Trebuchet MS"/>
+        </w:rPr>
+        <w:br/>
+        <w:t xml:space="preserve">Here are some snapshots after integrating </w:t>
+      </w:r>
+      <w:proofErr w:type="spellStart"/>
+      <w:r>
+        <w:rPr>
+          <w:rFonts w:ascii="Trebuchet MS" w:hAnsi="Trebuchet MS"/>
+        </w:rPr>
+        <w:t>Sezzle’s</w:t>
+      </w:r>
+      <w:proofErr w:type="spellEnd"/>
+      <w:r>
+        <w:rPr>
+          <w:rFonts w:ascii="Trebuchet MS" w:hAnsi="Trebuchet MS"/>
+        </w:rPr>
+        <w:t xml:space="preserve"> widgets.</w:t>
+      </w:r>
+    </w:p>
+    <w:p>
+      <w:pPr>
+        <w:spacing w:after="120" w:line="360" w:lineRule="auto"/>
+        <w:ind w:left="1080" w:hanging="1080"/>
+        <w:jc w:val="both"/>
+        <w:rPr>
+          <w:rFonts w:ascii="Trebuchet MS" w:hAnsi="Trebuchet MS"/>
+          <w:shd w:val="clear" w:color="auto" w:fill="FFFFFF"/>
+        </w:rPr>
+      </w:pPr>
+      <w:r>
+        <w:rPr>
+          <w:rFonts w:ascii="Trebuchet MS" w:hAnsi="Trebuchet MS"/>
+          <w:shd w:val="clear" w:color="auto" w:fill="FFFFFF"/>
+        </w:rPr>
+        <w:tab/>
+      </w:r>
+      <w:r>
+        <w:rPr>
+          <w:rFonts w:ascii="Trebuchet MS" w:hAnsi="Trebuchet MS"/>
+          <w:shd w:val="clear" w:color="auto" w:fill="FFFFFF"/>
+        </w:rPr>
+        <w:tab/>
+      </w:r>
+      <w:r>
+        <w:rPr>
+          <w:rFonts w:ascii="Trebuchet MS" w:hAnsi="Trebuchet MS"/>
+          <w:shd w:val="clear" w:color="auto" w:fill="FFFFFF"/>
+        </w:rPr>
+        <w:drawing>
+          <wp:inline distT="0" distB="0" distL="0" distR="0" wp14:anchorId="418270EF" wp14:editId="4E94A5FD">
+            <wp:extent cx="6155055" cy="2945130"/>
+            <wp:effectExtent l="0" t="0" r="4445" b="1270"/>
+            <wp:docPr id="1" name="Picture 1"/>
+            <wp:cNvGraphicFramePr>
+              <a:graphicFrameLocks xmlns:a="http://schemas.openxmlformats.org/drawingml/2006/main" noChangeAspect="1"/>
+            </wp:cNvGraphicFramePr>
+            <a:graphic xmlns:a="http://schemas.openxmlformats.org/drawingml/2006/main">
+              <a:graphicData uri="http://schemas.openxmlformats.org/drawingml/2006/picture">
+                <pic:pic xmlns:pic="http://schemas.openxmlformats.org/drawingml/2006/picture">
+                  <pic:nvPicPr>
+                    <pic:cNvPr id="1" name=""/>
+                    <pic:cNvPicPr/>
+                  </pic:nvPicPr>
+                  <pic:blipFill>
+                    <a:blip r:embed="rId15"/>
+                    <a:stretch>
+                      <a:fillRect/>
+                    </a:stretch>
+                  </pic:blipFill>
+                  <pic:spPr>
+                    <a:xfrm>
+                      <a:off x="0" y="0"/>
+                      <a:ext cx="6155055" cy="2945130"/>
+                    </a:xfrm>
+                    <a:prstGeom prst="rect">
+                      <a:avLst/>
+                    </a:prstGeom>
+                  </pic:spPr>
+                </pic:pic>
+              </a:graphicData>
+            </a:graphic>
+          </wp:inline>
+        </w:drawing>
+      </w:r>
+    </w:p>
+    <w:p>
+      <w:pPr>
+        <w:spacing w:after="120" w:line="360" w:lineRule="auto"/>
+        <w:ind w:left="1080" w:hanging="1080"/>
+        <w:jc w:val="both"/>
+        <w:rPr>
+          <w:rFonts w:ascii="Trebuchet MS" w:hAnsi="Trebuchet MS"/>
+          <w:shd w:val="clear" w:color="auto" w:fill="FFFFFF"/>
+        </w:rPr>
+      </w:pPr>
+      <w:r>
+        <w:rPr>
+          <w:rFonts w:ascii="Trebuchet MS" w:hAnsi="Trebuchet MS"/>
+          <w:shd w:val="clear" w:color="auto" w:fill="FFFFFF"/>
+        </w:rPr>
+        <w:tab/>
+      </w:r>
+      <w:r>
+        <w:rPr>
+          <w:rFonts w:ascii="Trebuchet MS" w:hAnsi="Trebuchet MS"/>
+          <w:shd w:val="clear" w:color="auto" w:fill="FFFFFF"/>
+        </w:rPr>
+        <w:drawing>
+          <wp:inline distT="0" distB="0" distL="0" distR="0" wp14:anchorId="47BEC5D2" wp14:editId="087293BA">
+            <wp:extent cx="6155055" cy="2797175"/>
+            <wp:effectExtent l="0" t="0" r="4445" b="0"/>
+            <wp:docPr id="2" name="Picture 2"/>
+            <wp:cNvGraphicFramePr>
+              <a:graphicFrameLocks xmlns:a="http://schemas.openxmlformats.org/drawingml/2006/main" noChangeAspect="1"/>
+            </wp:cNvGraphicFramePr>
+            <a:graphic xmlns:a="http://schemas.openxmlformats.org/drawingml/2006/main">
+              <a:graphicData uri="http://schemas.openxmlformats.org/drawingml/2006/picture">
+                <pic:pic xmlns:pic="http://schemas.openxmlformats.org/drawingml/2006/picture">
+                  <pic:nvPicPr>
+                    <pic:cNvPr id="1" name=""/>
+                    <pic:cNvPicPr/>
+                  </pic:nvPicPr>
+                  <pic:blipFill>
+                    <a:blip r:embed="rId16"/>
+                    <a:stretch>
+                      <a:fillRect/>
+                    </a:stretch>
+                  </pic:blipFill>
+                  <pic:spPr>
+                    <a:xfrm>
+                      <a:off x="0" y="0"/>
+                      <a:ext cx="6155055" cy="2797175"/>
+                    </a:xfrm>
+                    <a:prstGeom prst="rect">
+                      <a:avLst/>
+                    </a:prstGeom>
+                  </pic:spPr>
+                </pic:pic>
+              </a:graphicData>
+            </a:graphic>
+          </wp:inline>
+        </w:drawing>
       </w:r>
     </w:p>
     <w:p>
@@ -6620,6 +6878,7 @@
       </w:pPr>
       <w:bookmarkStart w:id="72" w:name="_Toc15564528"/>
       <w:r>
+        <w:lastRenderedPageBreak/>
         <w:t>Known Issues</w:t>
       </w:r>
       <w:bookmarkEnd w:id="72"/>
@@ -7138,12 +7397,12 @@
       </w:pPr>
     </w:p>
     <w:sectPr>
-      <w:headerReference w:type="even" r:id="rId15"/>
-      <w:headerReference w:type="default" r:id="rId16"/>
-      <w:footerReference w:type="even" r:id="rId17"/>
-      <w:footerReference w:type="default" r:id="rId18"/>
-      <w:headerReference w:type="first" r:id="rId19"/>
-      <w:footerReference w:type="first" r:id="rId20"/>
+      <w:headerReference w:type="even" r:id="rId17"/>
+      <w:headerReference w:type="default" r:id="rId18"/>
+      <w:footerReference w:type="even" r:id="rId19"/>
+      <w:footerReference w:type="default" r:id="rId20"/>
+      <w:headerReference w:type="first" r:id="rId21"/>
+      <w:footerReference w:type="first" r:id="rId22"/>
       <w:pgSz w:w="11906" w:h="16838"/>
       <w:pgMar w:top="1440" w:right="1080" w:bottom="1440" w:left="1133" w:header="720" w:footer="215" w:gutter="0"/>
       <w:pgNumType w:start="1"/>
@@ -7642,6 +7901,101 @@
 <file path=word/numbering.xml><?xml version="1.0" encoding="utf-8"?>
 <w:numbering xmlns:wpc="http://schemas.microsoft.com/office/word/2010/wordprocessingCanvas" xmlns:cx="http://schemas.microsoft.com/office/drawing/2014/chartex" xmlns:cx1="http://schemas.microsoft.com/office/drawing/2015/9/8/chartex" xmlns:cx2="http://schemas.microsoft.com/office/drawing/2015/10/21/chartex" xmlns:cx3="http://schemas.microsoft.com/office/drawing/2016/5/9/chartex" xmlns:cx4="http://schemas.microsoft.com/office/drawing/2016/5/10/chartex" xmlns:cx5="http://schemas.microsoft.com/office/drawing/2016/5/11/chartex" xmlns:cx6="http://schemas.microsoft.com/office/drawing/2016/5/12/chartex" xmlns:cx7="http://schemas.microsoft.com/office/drawing/2016/5/13/chartex" xmlns:cx8="http://schemas.microsoft.com/office/drawing/2016/5/14/chartex" xmlns:mc="http://schemas.openxmlformats.org/markup-compatibility/2006" xmlns:aink="http://schemas.microsoft.com/office/drawing/2016/ink" xmlns:am3d="http://schemas.microsoft.com/office/drawing/2017/model3d" xmlns:o="urn:schemas-microsoft-com:office:office" xmlns:r="http://schemas.openxmlformats.org/officeDocument/2006/relationships" xmlns:m="http://schemas.openxmlformats.org/officeDocument/2006/math" xmlns:v="urn:schemas-microsoft-com:vml" xmlns:wp14="http://schemas.microsoft.com/office/word/2010/wordprocessingDrawing" xmlns:wp="http://schemas.openxmlformats.org/drawingml/2006/wordprocessingDrawing" xmlns:w10="urn:schemas-microsoft-com:office:word" xmlns:w="http://schemas.openxmlformats.org/wordprocessingml/2006/main" xmlns:w14="http://schemas.microsoft.com/office/word/2010/wordml" xmlns:w15="http://schemas.microsoft.com/office/word/2012/wordml" xmlns:w16cid="http://schemas.microsoft.com/office/word/2016/wordml/cid" xmlns:w16se="http://schemas.microsoft.com/office/word/2015/wordml/symex" xmlns:wpg="http://schemas.microsoft.com/office/word/2010/wordprocessingGroup" xmlns:wpi="http://schemas.microsoft.com/office/word/2010/wordprocessingInk" xmlns:wne="http://schemas.microsoft.com/office/word/2006/wordml" xmlns:wps="http://schemas.microsoft.com/office/word/2010/wordprocessingShape" mc:Ignorable="w14 w15 w16se w16cid wp14">
   <w:abstractNum w:abstractNumId="0" w15:restartNumberingAfterBreak="0">
+    <w:nsid w:val="17C64A37"/>
+    <w:multiLevelType w:val="multilevel"/>
+    <w:tmpl w:val="231E9944"/>
+    <w:lvl w:ilvl="0">
+      <w:start w:val="1"/>
+      <w:numFmt w:val="decimal"/>
+      <w:lvlText w:val="%1."/>
+      <w:lvlJc w:val="left"/>
+      <w:pPr>
+        <w:ind w:left="720" w:hanging="360"/>
+      </w:pPr>
+    </w:lvl>
+    <w:lvl w:ilvl="1">
+      <w:start w:val="1"/>
+      <w:numFmt w:val="decimal"/>
+      <w:lvlText w:val="%1.%2"/>
+      <w:lvlJc w:val="left"/>
+      <w:pPr>
+        <w:ind w:left="1800" w:hanging="720"/>
+      </w:pPr>
+    </w:lvl>
+    <w:lvl w:ilvl="2">
+      <w:start w:val="1"/>
+      <w:numFmt w:val="decimal"/>
+      <w:lvlText w:val="%1.%2.%3"/>
+      <w:lvlJc w:val="left"/>
+      <w:pPr>
+        <w:ind w:left="2160" w:hanging="720"/>
+      </w:pPr>
+      <w:rPr>
+        <w:b w:val="0"/>
+        <w:i w:val="0"/>
+        <w:smallCaps w:val="0"/>
+        <w:strike w:val="0"/>
+        <w:color w:val="000000"/>
+        <w:u w:val="none"/>
+        <w:vertAlign w:val="baseline"/>
+      </w:rPr>
+    </w:lvl>
+    <w:lvl w:ilvl="3">
+      <w:start w:val="1"/>
+      <w:numFmt w:val="decimal"/>
+      <w:lvlText w:val="%1.%2.%3.%4"/>
+      <w:lvlJc w:val="left"/>
+      <w:pPr>
+        <w:ind w:left="2520" w:hanging="1080"/>
+      </w:pPr>
+    </w:lvl>
+    <w:lvl w:ilvl="4">
+      <w:start w:val="1"/>
+      <w:numFmt w:val="decimal"/>
+      <w:lvlText w:val="%1.%2.%3.%4.%5"/>
+      <w:lvlJc w:val="left"/>
+      <w:pPr>
+        <w:ind w:left="2880" w:hanging="1080"/>
+      </w:pPr>
+    </w:lvl>
+    <w:lvl w:ilvl="5">
+      <w:start w:val="1"/>
+      <w:numFmt w:val="decimal"/>
+      <w:lvlText w:val="%1.%2.%3.%4.%5.%6"/>
+      <w:lvlJc w:val="left"/>
+      <w:pPr>
+        <w:ind w:left="3600" w:hanging="1440"/>
+      </w:pPr>
+    </w:lvl>
+    <w:lvl w:ilvl="6">
+      <w:start w:val="1"/>
+      <w:numFmt w:val="decimal"/>
+      <w:lvlText w:val="%1.%2.%3.%4.%5.%6.%7"/>
+      <w:lvlJc w:val="left"/>
+      <w:pPr>
+        <w:ind w:left="4320" w:hanging="1800"/>
+      </w:pPr>
+    </w:lvl>
+    <w:lvl w:ilvl="7">
+      <w:start w:val="1"/>
+      <w:numFmt w:val="decimal"/>
+      <w:lvlText w:val="%1.%2.%3.%4.%5.%6.%7.%8"/>
+      <w:lvlJc w:val="left"/>
+      <w:pPr>
+        <w:ind w:left="4680" w:hanging="1800"/>
+      </w:pPr>
+    </w:lvl>
+    <w:lvl w:ilvl="8">
+      <w:start w:val="1"/>
+      <w:numFmt w:val="decimal"/>
+      <w:lvlText w:val="%1.%2.%3.%4.%5.%6.%7.%8.%9"/>
+      <w:lvlJc w:val="left"/>
+      <w:pPr>
+        <w:ind w:left="5400" w:hanging="2160"/>
+      </w:pPr>
+    </w:lvl>
+  </w:abstractNum>
+  <w:abstractNum w:abstractNumId="1" w15:restartNumberingAfterBreak="0">
     <w:nsid w:val="228165EE"/>
     <w:multiLevelType w:val="multilevel"/>
     <w:tmpl w:val="41EE9984"/>
@@ -7727,7 +8081,7 @@
       </w:pPr>
     </w:lvl>
   </w:abstractNum>
-  <w:abstractNum w:abstractNumId="1" w15:restartNumberingAfterBreak="0">
+  <w:abstractNum w:abstractNumId="2" w15:restartNumberingAfterBreak="0">
     <w:nsid w:val="2DE73E84"/>
     <w:multiLevelType w:val="multilevel"/>
     <w:tmpl w:val="118A4F3A"/>
@@ -7813,7 +8167,7 @@
       </w:pPr>
     </w:lvl>
   </w:abstractNum>
-  <w:abstractNum w:abstractNumId="2" w15:restartNumberingAfterBreak="0">
+  <w:abstractNum w:abstractNumId="3" w15:restartNumberingAfterBreak="0">
     <w:nsid w:val="373B119E"/>
     <w:multiLevelType w:val="multilevel"/>
     <w:tmpl w:val="CC10F554"/>
@@ -8061,7 +8415,7 @@
       </w:rPr>
     </w:lvl>
   </w:abstractNum>
-  <w:abstractNum w:abstractNumId="3" w15:restartNumberingAfterBreak="0">
+  <w:abstractNum w:abstractNumId="4" w15:restartNumberingAfterBreak="0">
     <w:nsid w:val="37E34627"/>
     <w:multiLevelType w:val="multilevel"/>
     <w:tmpl w:val="12407BB0"/>
@@ -8147,7 +8501,7 @@
       </w:pPr>
     </w:lvl>
   </w:abstractNum>
-  <w:abstractNum w:abstractNumId="4" w15:restartNumberingAfterBreak="0">
+  <w:abstractNum w:abstractNumId="5" w15:restartNumberingAfterBreak="0">
     <w:nsid w:val="3DA408BA"/>
     <w:multiLevelType w:val="multilevel"/>
     <w:tmpl w:val="F5BCDF0A"/>
@@ -8233,13 +8587,13 @@
       </w:pPr>
     </w:lvl>
   </w:abstractNum>
-  <w:abstractNum w:abstractNumId="5" w15:restartNumberingAfterBreak="0">
+  <w:abstractNum w:abstractNumId="6" w15:restartNumberingAfterBreak="0">
     <w:nsid w:val="41442053"/>
     <w:multiLevelType w:val="multilevel"/>
     <w:tmpl w:val="CC10F554"/>
     <w:numStyleLink w:val="ImportedStyle1"/>
   </w:abstractNum>
-  <w:abstractNum w:abstractNumId="6" w15:restartNumberingAfterBreak="0">
+  <w:abstractNum w:abstractNumId="7" w15:restartNumberingAfterBreak="0">
     <w:nsid w:val="445B12B5"/>
     <w:multiLevelType w:val="multilevel"/>
     <w:tmpl w:val="DD6C3826"/>
@@ -8352,7 +8706,7 @@
       </w:rPr>
     </w:lvl>
   </w:abstractNum>
-  <w:abstractNum w:abstractNumId="7" w15:restartNumberingAfterBreak="0">
+  <w:abstractNum w:abstractNumId="8" w15:restartNumberingAfterBreak="0">
     <w:nsid w:val="4C715820"/>
     <w:multiLevelType w:val="multilevel"/>
     <w:tmpl w:val="F7006B74"/>
@@ -8465,7 +8819,7 @@
       </w:rPr>
     </w:lvl>
   </w:abstractNum>
-  <w:abstractNum w:abstractNumId="8" w15:restartNumberingAfterBreak="0">
+  <w:abstractNum w:abstractNumId="9" w15:restartNumberingAfterBreak="0">
     <w:nsid w:val="584E6D25"/>
     <w:multiLevelType w:val="multilevel"/>
     <w:tmpl w:val="FBFECE6C"/>
@@ -8551,7 +8905,7 @@
       </w:pPr>
     </w:lvl>
   </w:abstractNum>
-  <w:abstractNum w:abstractNumId="9" w15:restartNumberingAfterBreak="0">
+  <w:abstractNum w:abstractNumId="10" w15:restartNumberingAfterBreak="0">
     <w:nsid w:val="5C0868E0"/>
     <w:multiLevelType w:val="multilevel"/>
     <w:tmpl w:val="CC10F554"/>
@@ -8800,7 +9154,7 @@
       </w:rPr>
     </w:lvl>
   </w:abstractNum>
-  <w:abstractNum w:abstractNumId="10" w15:restartNumberingAfterBreak="0">
+  <w:abstractNum w:abstractNumId="11" w15:restartNumberingAfterBreak="0">
     <w:nsid w:val="5D5D6FF0"/>
     <w:multiLevelType w:val="multilevel"/>
     <w:tmpl w:val="0DAE3562"/>
@@ -8886,7 +9240,7 @@
       </w:pPr>
     </w:lvl>
   </w:abstractNum>
-  <w:abstractNum w:abstractNumId="11" w15:restartNumberingAfterBreak="0">
+  <w:abstractNum w:abstractNumId="12" w15:restartNumberingAfterBreak="0">
     <w:nsid w:val="6B3822D6"/>
     <w:multiLevelType w:val="multilevel"/>
     <w:tmpl w:val="231E9944"/>
@@ -8981,7 +9335,7 @@
       </w:pPr>
     </w:lvl>
   </w:abstractNum>
-  <w:abstractNum w:abstractNumId="12" w15:restartNumberingAfterBreak="0">
+  <w:abstractNum w:abstractNumId="13" w15:restartNumberingAfterBreak="0">
     <w:nsid w:val="7F1B14AB"/>
     <w:multiLevelType w:val="multilevel"/>
     <w:tmpl w:val="CC10F554"/>
@@ -9230,40 +9584,40 @@
     </w:lvl>
   </w:abstractNum>
   <w:num w:numId="1">
+    <w:abstractNumId w:val="7"/>
+  </w:num>
+  <w:num w:numId="2">
+    <w:abstractNumId w:val="8"/>
+  </w:num>
+  <w:num w:numId="3">
+    <w:abstractNumId w:val="12"/>
+  </w:num>
+  <w:num w:numId="4">
+    <w:abstractNumId w:val="2"/>
+  </w:num>
+  <w:num w:numId="5">
+    <w:abstractNumId w:val="11"/>
+  </w:num>
+  <w:num w:numId="6">
+    <w:abstractNumId w:val="4"/>
+  </w:num>
+  <w:num w:numId="7">
+    <w:abstractNumId w:val="9"/>
+  </w:num>
+  <w:num w:numId="8">
+    <w:abstractNumId w:val="5"/>
+  </w:num>
+  <w:num w:numId="9">
+    <w:abstractNumId w:val="1"/>
+  </w:num>
+  <w:num w:numId="10">
+    <w:abstractNumId w:val="10"/>
+  </w:num>
+  <w:num w:numId="11">
     <w:abstractNumId w:val="6"/>
   </w:num>
-  <w:num w:numId="2">
-    <w:abstractNumId w:val="7"/>
-  </w:num>
-  <w:num w:numId="3">
-    <w:abstractNumId w:val="11"/>
-  </w:num>
-  <w:num w:numId="4">
-    <w:abstractNumId w:val="1"/>
-  </w:num>
-  <w:num w:numId="5">
-    <w:abstractNumId w:val="10"/>
-  </w:num>
-  <w:num w:numId="6">
-    <w:abstractNumId w:val="3"/>
-  </w:num>
-  <w:num w:numId="7">
-    <w:abstractNumId w:val="8"/>
-  </w:num>
-  <w:num w:numId="8">
-    <w:abstractNumId w:val="4"/>
-  </w:num>
-  <w:num w:numId="9">
-    <w:abstractNumId w:val="0"/>
-  </w:num>
-  <w:num w:numId="10">
-    <w:abstractNumId w:val="9"/>
-  </w:num>
-  <w:num w:numId="11">
-    <w:abstractNumId w:val="5"/>
-  </w:num>
   <w:num w:numId="12">
-    <w:abstractNumId w:val="5"/>
+    <w:abstractNumId w:val="6"/>
     <w:lvlOverride w:ilvl="0">
       <w:lvl w:ilvl="0">
         <w:start w:val="1"/>
@@ -9548,10 +9902,299 @@
     </w:lvlOverride>
   </w:num>
   <w:num w:numId="13">
-    <w:abstractNumId w:val="12"/>
+    <w:abstractNumId w:val="13"/>
   </w:num>
   <w:num w:numId="14">
-    <w:abstractNumId w:val="2"/>
+    <w:abstractNumId w:val="3"/>
+  </w:num>
+  <w:num w:numId="15">
+    <w:abstractNumId w:val="6"/>
+    <w:lvlOverride w:ilvl="0">
+      <w:lvl w:ilvl="0">
+        <w:start w:val="1"/>
+        <w:numFmt w:val="decimal"/>
+        <w:lvlText w:val="%1."/>
+        <w:lvlJc w:val="left"/>
+        <w:pPr>
+          <w:ind w:left="720" w:hanging="360"/>
+        </w:pPr>
+        <w:rPr>
+          <w:rFonts w:hAnsi="Arial Unicode MS"/>
+          <w:b/>
+          <w:bCs/>
+          <w:caps w:val="0"/>
+          <w:smallCaps w:val="0"/>
+          <w:strike w:val="0"/>
+          <w:dstrike w:val="0"/>
+          <w:outline w:val="0"/>
+          <w:emboss w:val="0"/>
+          <w:imprint w:val="0"/>
+          <w:spacing w:val="0"/>
+          <w:w w:val="100"/>
+          <w:kern w:val="0"/>
+          <w:position w:val="0"/>
+          <w:highlight w:val="none"/>
+          <w:vertAlign w:val="baseline"/>
+        </w:rPr>
+      </w:lvl>
+    </w:lvlOverride>
+    <w:lvlOverride w:ilvl="1">
+      <w:lvl w:ilvl="1">
+        <w:start w:val="1"/>
+        <w:numFmt w:val="decimal"/>
+        <w:lvlText w:val="%1.%2."/>
+        <w:lvlJc w:val="left"/>
+        <w:pPr>
+          <w:ind w:left="1287" w:hanging="720"/>
+        </w:pPr>
+        <w:rPr>
+          <w:rFonts w:hAnsi="Arial Unicode MS"/>
+          <w:b/>
+          <w:bCs/>
+          <w:caps w:val="0"/>
+          <w:smallCaps w:val="0"/>
+          <w:strike w:val="0"/>
+          <w:dstrike w:val="0"/>
+          <w:outline w:val="0"/>
+          <w:emboss w:val="0"/>
+          <w:imprint w:val="0"/>
+          <w:spacing w:val="0"/>
+          <w:w w:val="100"/>
+          <w:kern w:val="0"/>
+          <w:position w:val="0"/>
+          <w:highlight w:val="none"/>
+          <w:vertAlign w:val="baseline"/>
+        </w:rPr>
+      </w:lvl>
+    </w:lvlOverride>
+    <w:lvlOverride w:ilvl="2">
+      <w:lvl w:ilvl="2">
+        <w:start w:val="1"/>
+        <w:numFmt w:val="decimal"/>
+        <w:lvlText w:val="%1.%2.%3."/>
+        <w:lvlJc w:val="left"/>
+        <w:pPr>
+          <w:ind w:left="2160" w:hanging="720"/>
+        </w:pPr>
+        <w:rPr>
+          <w:rFonts w:hAnsi="Arial Unicode MS"/>
+          <w:b/>
+          <w:bCs/>
+          <w:i/>
+          <w:iCs/>
+          <w:caps w:val="0"/>
+          <w:smallCaps w:val="0"/>
+          <w:strike w:val="0"/>
+          <w:dstrike w:val="0"/>
+          <w:outline w:val="0"/>
+          <w:emboss w:val="0"/>
+          <w:imprint w:val="0"/>
+          <w:color w:val="000000"/>
+          <w:spacing w:val="0"/>
+          <w:w w:val="100"/>
+          <w:kern w:val="0"/>
+          <w:position w:val="0"/>
+          <w:highlight w:val="none"/>
+          <w:vertAlign w:val="baseline"/>
+        </w:rPr>
+      </w:lvl>
+    </w:lvlOverride>
+    <w:lvlOverride w:ilvl="3">
+      <w:lvl w:ilvl="3">
+        <w:start w:val="1"/>
+        <w:numFmt w:val="decimal"/>
+        <w:suff w:val="nothing"/>
+        <w:lvlText w:val="%1.%2.%3.%4."/>
+        <w:lvlJc w:val="left"/>
+        <w:pPr>
+          <w:ind w:left="2160" w:hanging="720"/>
+        </w:pPr>
+        <w:rPr>
+          <w:rFonts w:hAnsi="Arial Unicode MS"/>
+          <w:b/>
+          <w:bCs/>
+          <w:i/>
+          <w:iCs/>
+          <w:caps w:val="0"/>
+          <w:smallCaps w:val="0"/>
+          <w:strike w:val="0"/>
+          <w:dstrike w:val="0"/>
+          <w:outline w:val="0"/>
+          <w:emboss w:val="0"/>
+          <w:imprint w:val="0"/>
+          <w:color w:val="000000"/>
+          <w:spacing w:val="0"/>
+          <w:w w:val="100"/>
+          <w:kern w:val="0"/>
+          <w:position w:val="0"/>
+          <w:highlight w:val="none"/>
+          <w:vertAlign w:val="baseline"/>
+        </w:rPr>
+      </w:lvl>
+    </w:lvlOverride>
+    <w:lvlOverride w:ilvl="4">
+      <w:lvl w:ilvl="4">
+        <w:start w:val="1"/>
+        <w:numFmt w:val="decimal"/>
+        <w:lvlText w:val="%1.%2.%3.%4.%5."/>
+        <w:lvlJc w:val="left"/>
+        <w:pPr>
+          <w:ind w:left="2880" w:hanging="1080"/>
+        </w:pPr>
+        <w:rPr>
+          <w:rFonts w:hAnsi="Arial Unicode MS"/>
+          <w:b/>
+          <w:bCs/>
+          <w:i/>
+          <w:iCs/>
+          <w:caps w:val="0"/>
+          <w:smallCaps w:val="0"/>
+          <w:strike w:val="0"/>
+          <w:dstrike w:val="0"/>
+          <w:outline w:val="0"/>
+          <w:emboss w:val="0"/>
+          <w:imprint w:val="0"/>
+          <w:color w:val="000000"/>
+          <w:spacing w:val="0"/>
+          <w:w w:val="100"/>
+          <w:kern w:val="0"/>
+          <w:position w:val="0"/>
+          <w:highlight w:val="none"/>
+          <w:vertAlign w:val="baseline"/>
+        </w:rPr>
+      </w:lvl>
+    </w:lvlOverride>
+    <w:lvlOverride w:ilvl="5">
+      <w:lvl w:ilvl="5">
+        <w:start w:val="1"/>
+        <w:numFmt w:val="decimal"/>
+        <w:lvlText w:val="%1.%2.%3.%4.%5.%6."/>
+        <w:lvlJc w:val="left"/>
+        <w:pPr>
+          <w:ind w:left="3600" w:hanging="1440"/>
+        </w:pPr>
+        <w:rPr>
+          <w:rFonts w:hAnsi="Arial Unicode MS"/>
+          <w:b/>
+          <w:bCs/>
+          <w:i/>
+          <w:iCs/>
+          <w:caps w:val="0"/>
+          <w:smallCaps w:val="0"/>
+          <w:strike w:val="0"/>
+          <w:dstrike w:val="0"/>
+          <w:outline w:val="0"/>
+          <w:emboss w:val="0"/>
+          <w:imprint w:val="0"/>
+          <w:color w:val="000000"/>
+          <w:spacing w:val="0"/>
+          <w:w w:val="100"/>
+          <w:kern w:val="0"/>
+          <w:position w:val="0"/>
+          <w:highlight w:val="none"/>
+          <w:vertAlign w:val="baseline"/>
+        </w:rPr>
+      </w:lvl>
+    </w:lvlOverride>
+    <w:lvlOverride w:ilvl="6">
+      <w:lvl w:ilvl="6">
+        <w:start w:val="1"/>
+        <w:numFmt w:val="decimal"/>
+        <w:lvlText w:val="%1.%2.%3.%4.%5.%6.%7."/>
+        <w:lvlJc w:val="left"/>
+        <w:pPr>
+          <w:ind w:left="4320" w:hanging="1800"/>
+        </w:pPr>
+        <w:rPr>
+          <w:rFonts w:hAnsi="Arial Unicode MS"/>
+          <w:b/>
+          <w:bCs/>
+          <w:i/>
+          <w:iCs/>
+          <w:caps w:val="0"/>
+          <w:smallCaps w:val="0"/>
+          <w:strike w:val="0"/>
+          <w:dstrike w:val="0"/>
+          <w:outline w:val="0"/>
+          <w:emboss w:val="0"/>
+          <w:imprint w:val="0"/>
+          <w:color w:val="000000"/>
+          <w:spacing w:val="0"/>
+          <w:w w:val="100"/>
+          <w:kern w:val="0"/>
+          <w:position w:val="0"/>
+          <w:highlight w:val="none"/>
+          <w:vertAlign w:val="baseline"/>
+        </w:rPr>
+      </w:lvl>
+    </w:lvlOverride>
+    <w:lvlOverride w:ilvl="7">
+      <w:lvl w:ilvl="7">
+        <w:start w:val="1"/>
+        <w:numFmt w:val="decimal"/>
+        <w:lvlText w:val="%1.%2.%3.%4.%5.%6.%7.%8."/>
+        <w:lvlJc w:val="left"/>
+        <w:pPr>
+          <w:ind w:left="4680" w:hanging="1800"/>
+        </w:pPr>
+        <w:rPr>
+          <w:rFonts w:hAnsi="Arial Unicode MS"/>
+          <w:b/>
+          <w:bCs/>
+          <w:i/>
+          <w:iCs/>
+          <w:caps w:val="0"/>
+          <w:smallCaps w:val="0"/>
+          <w:strike w:val="0"/>
+          <w:dstrike w:val="0"/>
+          <w:outline w:val="0"/>
+          <w:emboss w:val="0"/>
+          <w:imprint w:val="0"/>
+          <w:color w:val="000000"/>
+          <w:spacing w:val="0"/>
+          <w:w w:val="100"/>
+          <w:kern w:val="0"/>
+          <w:position w:val="0"/>
+          <w:highlight w:val="none"/>
+          <w:vertAlign w:val="baseline"/>
+        </w:rPr>
+      </w:lvl>
+    </w:lvlOverride>
+    <w:lvlOverride w:ilvl="8">
+      <w:lvl w:ilvl="8">
+        <w:start w:val="1"/>
+        <w:numFmt w:val="decimal"/>
+        <w:lvlText w:val="%1.%2.%3.%4.%5.%6.%7.%8.%9."/>
+        <w:lvlJc w:val="left"/>
+        <w:pPr>
+          <w:ind w:left="5400" w:hanging="2160"/>
+        </w:pPr>
+        <w:rPr>
+          <w:rFonts w:hAnsi="Arial Unicode MS"/>
+          <w:b/>
+          <w:bCs/>
+          <w:i/>
+          <w:iCs/>
+          <w:caps w:val="0"/>
+          <w:smallCaps w:val="0"/>
+          <w:strike w:val="0"/>
+          <w:dstrike w:val="0"/>
+          <w:outline w:val="0"/>
+          <w:emboss w:val="0"/>
+          <w:imprint w:val="0"/>
+          <w:color w:val="000000"/>
+          <w:spacing w:val="0"/>
+          <w:w w:val="100"/>
+          <w:kern w:val="0"/>
+          <w:position w:val="0"/>
+          <w:highlight w:val="none"/>
+          <w:vertAlign w:val="baseline"/>
+        </w:rPr>
+      </w:lvl>
+    </w:lvlOverride>
+  </w:num>
+  <w:num w:numId="16">
+    <w:abstractNumId w:val="0"/>
   </w:num>
 </w:numbering>
 </file>
@@ -10305,6 +10948,15 @@
     <w:uiPriority w:val="99"/>
     <w:rsid w:val="00384728"/>
   </w:style>
+  <w:style w:type="character" w:customStyle="1" w:styleId="Hyperlink0">
+    <w:name w:val="Hyperlink.0"/>
+    <w:basedOn w:val="Hyperlink"/>
+    <w:rsid w:val="00F73C16"/>
+    <w:rPr>
+      <w:color w:val="0000FF"/>
+      <w:u w:val="single" w:color="0000FF"/>
+    </w:rPr>
+  </w:style>
 </w:styles>
 </file>
 
@@ -10633,7 +11285,7 @@
 </file>
 
 <file path=customXml/itemProps1.xml><?xml version="1.0" encoding="utf-8"?>
-<ds:datastoreItem xmlns:ds="http://schemas.openxmlformats.org/officeDocument/2006/customXml" ds:itemID="{F1264A34-A037-084E-A67A-F4EDE24473CB}">
+<ds:datastoreItem xmlns:ds="http://schemas.openxmlformats.org/officeDocument/2006/customXml" ds:itemID="{C540E234-250E-6244-BAC7-C60F807B0D21}">
   <ds:schemaRefs>
     <ds:schemaRef ds:uri="http://schemas.openxmlformats.org/officeDocument/2006/bibliography"/>
   </ds:schemaRefs>

</xml_diff>